<commit_message>
Culminada el acta de entrega a operaciones.
</commit_message>
<xml_diff>
--- a/Entregables/ACHP_0010- Acta de Entrega a Operaciones (F).docx
+++ b/Entregables/ACHP_0010- Acta de Entrega a Operaciones (F).docx
@@ -1,6 +1,6 @@
 
 <file path=word/document.xml><?xml version="1.0" encoding="utf-8"?>
-<w:document xmlns:wpc="http://schemas.microsoft.com/office/word/2010/wordprocessingCanvas" xmlns:cx="http://schemas.microsoft.com/office/drawing/2014/chartex" xmlns:mc="http://schemas.openxmlformats.org/markup-compatibility/2006" xmlns:o="urn:schemas-microsoft-com:office:office" xmlns:r="http://schemas.openxmlformats.org/officeDocument/2006/relationships" xmlns:m="http://schemas.openxmlformats.org/officeDocument/2006/math" xmlns:v="urn:schemas-microsoft-com:vml" xmlns:wp14="http://schemas.microsoft.com/office/word/2010/wordprocessingDrawing" xmlns:wp="http://schemas.openxmlformats.org/drawingml/2006/wordprocessingDrawing" xmlns:w10="urn:schemas-microsoft-com:office:word" xmlns:w="http://schemas.openxmlformats.org/wordprocessingml/2006/main" xmlns:w14="http://schemas.microsoft.com/office/word/2010/wordml" xmlns:w15="http://schemas.microsoft.com/office/word/2012/wordml" xmlns:w16se="http://schemas.microsoft.com/office/word/2015/wordml/symex" xmlns:wpg="http://schemas.microsoft.com/office/word/2010/wordprocessingGroup" xmlns:wpi="http://schemas.microsoft.com/office/word/2010/wordprocessingInk" xmlns:wne="http://schemas.microsoft.com/office/word/2006/wordml" xmlns:wps="http://schemas.microsoft.com/office/word/2010/wordprocessingShape" mc:Ignorable="w14 w15 w16se wp14">
+<w:document xmlns:wpc="http://schemas.microsoft.com/office/word/2010/wordprocessingCanvas" xmlns:cx="http://schemas.microsoft.com/office/drawing/2014/chartex" xmlns:cx1="http://schemas.microsoft.com/office/drawing/2015/9/8/chartex" xmlns:mc="http://schemas.openxmlformats.org/markup-compatibility/2006" xmlns:o="urn:schemas-microsoft-com:office:office" xmlns:r="http://schemas.openxmlformats.org/officeDocument/2006/relationships" xmlns:m="http://schemas.openxmlformats.org/officeDocument/2006/math" xmlns:v="urn:schemas-microsoft-com:vml" xmlns:wp14="http://schemas.microsoft.com/office/word/2010/wordprocessingDrawing" xmlns:wp="http://schemas.openxmlformats.org/drawingml/2006/wordprocessingDrawing" xmlns:w10="urn:schemas-microsoft-com:office:word" xmlns:w="http://schemas.openxmlformats.org/wordprocessingml/2006/main" xmlns:w14="http://schemas.microsoft.com/office/word/2010/wordml" xmlns:w15="http://schemas.microsoft.com/office/word/2012/wordml" xmlns:w16se="http://schemas.microsoft.com/office/word/2015/wordml/symex" xmlns:wpg="http://schemas.microsoft.com/office/word/2010/wordprocessingGroup" xmlns:wpi="http://schemas.microsoft.com/office/word/2010/wordprocessingInk" xmlns:wne="http://schemas.microsoft.com/office/word/2006/wordml" xmlns:wps="http://schemas.microsoft.com/office/word/2010/wordprocessingShape" mc:Ignorable="w14 w15 w16se wp14">
   <w:body>
     <w:tbl>
       <w:tblPr>
@@ -26,8 +26,8 @@
         <w:gridCol w:w="1207"/>
         <w:gridCol w:w="1517"/>
         <w:gridCol w:w="1549"/>
-        <w:gridCol w:w="1057"/>
-        <w:gridCol w:w="2863"/>
+        <w:gridCol w:w="1466"/>
+        <w:gridCol w:w="2454"/>
       </w:tblGrid>
       <w:tr>
         <w:trPr>
@@ -48,21 +48,19 @@
             <w:pPr>
               <w:jc w:val="center"/>
               <w:rPr>
-                <w:rFonts w:ascii="Verdana" w:hAnsi="Verdana" w:cs="Arial"/>
                 <w:b/>
                 <w:color w:val="000000"/>
-                <w:sz w:val="18"/>
-                <w:szCs w:val="18"/>
-                <w:lang w:val="es-ES"/>
-              </w:rPr>
-            </w:pPr>
-            <w:r>
-              <w:rPr>
-                <w:rFonts w:ascii="Verdana" w:hAnsi="Verdana" w:cs="Arial"/>
+                <w:sz w:val="22"/>
+                <w:szCs w:val="22"/>
+                <w:lang w:val="es-ES"/>
+              </w:rPr>
+            </w:pPr>
+            <w:r>
+              <w:rPr>
                 <w:b/>
                 <w:color w:val="000000"/>
-                <w:sz w:val="18"/>
-                <w:szCs w:val="18"/>
+                <w:sz w:val="22"/>
+                <w:szCs w:val="22"/>
                 <w:lang w:val="es-ES"/>
               </w:rPr>
               <w:t>CONTROL DE VERSIONES</w:t>
@@ -85,21 +83,19 @@
             <w:pPr>
               <w:jc w:val="center"/>
               <w:rPr>
-                <w:rFonts w:ascii="Verdana" w:hAnsi="Verdana" w:cs="Arial"/>
                 <w:b/>
                 <w:i/>
-                <w:sz w:val="16"/>
-                <w:szCs w:val="16"/>
-                <w:lang w:val="es-ES"/>
-              </w:rPr>
-            </w:pPr>
-            <w:r>
-              <w:rPr>
-                <w:rFonts w:ascii="Verdana" w:hAnsi="Verdana" w:cs="Arial"/>
+                <w:sz w:val="22"/>
+                <w:szCs w:val="22"/>
+                <w:lang w:val="es-ES"/>
+              </w:rPr>
+            </w:pPr>
+            <w:r>
+              <w:rPr>
                 <w:b/>
                 <w:i/>
-                <w:sz w:val="16"/>
-                <w:szCs w:val="16"/>
+                <w:sz w:val="22"/>
+                <w:szCs w:val="22"/>
                 <w:lang w:val="es-ES"/>
               </w:rPr>
               <w:t>Versión</w:t>
@@ -116,21 +112,19 @@
             <w:pPr>
               <w:jc w:val="center"/>
               <w:rPr>
-                <w:rFonts w:ascii="Verdana" w:hAnsi="Verdana" w:cs="Arial"/>
                 <w:b/>
                 <w:i/>
-                <w:sz w:val="16"/>
-                <w:szCs w:val="16"/>
-                <w:lang w:val="es-ES"/>
-              </w:rPr>
-            </w:pPr>
-            <w:r>
-              <w:rPr>
-                <w:rFonts w:ascii="Verdana" w:hAnsi="Verdana" w:cs="Arial"/>
+                <w:sz w:val="22"/>
+                <w:szCs w:val="22"/>
+                <w:lang w:val="es-ES"/>
+              </w:rPr>
+            </w:pPr>
+            <w:r>
+              <w:rPr>
                 <w:b/>
                 <w:i/>
-                <w:sz w:val="16"/>
-                <w:szCs w:val="16"/>
+                <w:sz w:val="22"/>
+                <w:szCs w:val="22"/>
                 <w:lang w:val="es-ES"/>
               </w:rPr>
               <w:t>Hecha por</w:t>
@@ -147,21 +141,19 @@
             <w:pPr>
               <w:jc w:val="center"/>
               <w:rPr>
-                <w:rFonts w:ascii="Verdana" w:hAnsi="Verdana" w:cs="Arial"/>
                 <w:b/>
                 <w:i/>
-                <w:sz w:val="16"/>
-                <w:szCs w:val="16"/>
-                <w:lang w:val="es-ES"/>
-              </w:rPr>
-            </w:pPr>
-            <w:r>
-              <w:rPr>
-                <w:rFonts w:ascii="Verdana" w:hAnsi="Verdana" w:cs="Arial"/>
+                <w:sz w:val="22"/>
+                <w:szCs w:val="22"/>
+                <w:lang w:val="es-ES"/>
+              </w:rPr>
+            </w:pPr>
+            <w:r>
+              <w:rPr>
                 <w:b/>
                 <w:i/>
-                <w:sz w:val="16"/>
-                <w:szCs w:val="16"/>
+                <w:sz w:val="22"/>
+                <w:szCs w:val="22"/>
                 <w:lang w:val="es-ES"/>
               </w:rPr>
               <w:t>Revisada por</w:t>
@@ -178,21 +170,19 @@
             <w:pPr>
               <w:jc w:val="center"/>
               <w:rPr>
-                <w:rFonts w:ascii="Verdana" w:hAnsi="Verdana" w:cs="Arial"/>
                 <w:b/>
                 <w:i/>
-                <w:sz w:val="16"/>
-                <w:szCs w:val="16"/>
-                <w:lang w:val="es-ES"/>
-              </w:rPr>
-            </w:pPr>
-            <w:r>
-              <w:rPr>
-                <w:rFonts w:ascii="Verdana" w:hAnsi="Verdana" w:cs="Arial"/>
+                <w:sz w:val="22"/>
+                <w:szCs w:val="22"/>
+                <w:lang w:val="es-ES"/>
+              </w:rPr>
+            </w:pPr>
+            <w:r>
+              <w:rPr>
                 <w:b/>
                 <w:i/>
-                <w:sz w:val="16"/>
-                <w:szCs w:val="16"/>
+                <w:sz w:val="22"/>
+                <w:szCs w:val="22"/>
                 <w:lang w:val="es-ES"/>
               </w:rPr>
               <w:t>Aprobada por</w:t>
@@ -201,7 +191,7 @@
         </w:tc>
         <w:tc>
           <w:tcPr>
-            <w:tcW w:w="1057" w:type="dxa"/>
+            <w:tcW w:w="1466" w:type="dxa"/>
             <w:shd w:val="clear" w:color="auto" w:fill="F2F2F2"/>
             <w:vAlign w:val="center"/>
           </w:tcPr>
@@ -209,21 +199,19 @@
             <w:pPr>
               <w:jc w:val="center"/>
               <w:rPr>
-                <w:rFonts w:ascii="Verdana" w:hAnsi="Verdana" w:cs="Arial"/>
                 <w:b/>
                 <w:i/>
-                <w:sz w:val="16"/>
-                <w:szCs w:val="16"/>
-                <w:lang w:val="es-ES"/>
-              </w:rPr>
-            </w:pPr>
-            <w:r>
-              <w:rPr>
-                <w:rFonts w:ascii="Verdana" w:hAnsi="Verdana" w:cs="Arial"/>
+                <w:sz w:val="22"/>
+                <w:szCs w:val="22"/>
+                <w:lang w:val="es-ES"/>
+              </w:rPr>
+            </w:pPr>
+            <w:r>
+              <w:rPr>
                 <w:b/>
                 <w:i/>
-                <w:sz w:val="16"/>
-                <w:szCs w:val="16"/>
+                <w:sz w:val="22"/>
+                <w:szCs w:val="22"/>
                 <w:lang w:val="es-ES"/>
               </w:rPr>
               <w:t>Fecha</w:t>
@@ -232,7 +220,7 @@
         </w:tc>
         <w:tc>
           <w:tcPr>
-            <w:tcW w:w="2863" w:type="dxa"/>
+            <w:tcW w:w="2454" w:type="dxa"/>
             <w:shd w:val="clear" w:color="auto" w:fill="F2F2F2"/>
             <w:vAlign w:val="center"/>
           </w:tcPr>
@@ -240,21 +228,19 @@
             <w:pPr>
               <w:jc w:val="center"/>
               <w:rPr>
-                <w:rFonts w:ascii="Verdana" w:hAnsi="Verdana" w:cs="Arial"/>
                 <w:b/>
                 <w:i/>
-                <w:sz w:val="16"/>
-                <w:szCs w:val="16"/>
-                <w:lang w:val="es-ES"/>
-              </w:rPr>
-            </w:pPr>
-            <w:r>
-              <w:rPr>
-                <w:rFonts w:ascii="Verdana" w:hAnsi="Verdana" w:cs="Arial"/>
+                <w:sz w:val="22"/>
+                <w:szCs w:val="22"/>
+                <w:lang w:val="es-ES"/>
+              </w:rPr>
+            </w:pPr>
+            <w:r>
+              <w:rPr>
                 <w:b/>
                 <w:i/>
-                <w:sz w:val="16"/>
-                <w:szCs w:val="16"/>
+                <w:sz w:val="22"/>
+                <w:szCs w:val="22"/>
                 <w:lang w:val="es-ES"/>
               </w:rPr>
               <w:t>Motivo</w:t>
@@ -275,12 +261,19 @@
             <w:pPr>
               <w:jc w:val="center"/>
               <w:rPr>
-                <w:rFonts w:ascii="Verdana" w:hAnsi="Verdana" w:cs="Arial"/>
-                <w:sz w:val="18"/>
-                <w:szCs w:val="18"/>
-                <w:lang w:val="es-ES"/>
-              </w:rPr>
-            </w:pPr>
+                <w:sz w:val="22"/>
+                <w:szCs w:val="22"/>
+                <w:lang w:val="es-ES"/>
+              </w:rPr>
+            </w:pPr>
+            <w:r>
+              <w:rPr>
+                <w:sz w:val="22"/>
+                <w:szCs w:val="22"/>
+                <w:lang w:val="es-ES"/>
+              </w:rPr>
+              <w:t>1.0</w:t>
+            </w:r>
           </w:p>
         </w:tc>
         <w:tc>
@@ -291,12 +284,19 @@
             <w:pPr>
               <w:jc w:val="center"/>
               <w:rPr>
-                <w:rFonts w:ascii="Verdana" w:hAnsi="Verdana" w:cs="Arial"/>
-                <w:sz w:val="18"/>
-                <w:szCs w:val="18"/>
-                <w:lang w:val="es-ES"/>
-              </w:rPr>
-            </w:pPr>
+                <w:sz w:val="22"/>
+                <w:szCs w:val="22"/>
+                <w:lang w:val="es-ES"/>
+              </w:rPr>
+            </w:pPr>
+            <w:r>
+              <w:rPr>
+                <w:sz w:val="22"/>
+                <w:szCs w:val="22"/>
+                <w:lang w:val="es-ES"/>
+              </w:rPr>
+              <w:t>AL</w:t>
+            </w:r>
           </w:p>
         </w:tc>
         <w:tc>
@@ -307,12 +307,19 @@
             <w:pPr>
               <w:jc w:val="center"/>
               <w:rPr>
-                <w:rFonts w:ascii="Verdana" w:hAnsi="Verdana" w:cs="Arial"/>
-                <w:sz w:val="18"/>
-                <w:szCs w:val="18"/>
-                <w:lang w:val="es-ES"/>
-              </w:rPr>
-            </w:pPr>
+                <w:sz w:val="22"/>
+                <w:szCs w:val="22"/>
+                <w:lang w:val="es-ES"/>
+              </w:rPr>
+            </w:pPr>
+            <w:r>
+              <w:rPr>
+                <w:sz w:val="22"/>
+                <w:szCs w:val="22"/>
+                <w:lang w:val="es-ES"/>
+              </w:rPr>
+              <w:t>AL</w:t>
+            </w:r>
           </w:p>
         </w:tc>
         <w:tc>
@@ -323,46 +330,75 @@
             <w:pPr>
               <w:jc w:val="center"/>
               <w:rPr>
-                <w:rFonts w:ascii="Verdana" w:hAnsi="Verdana" w:cs="Arial"/>
-                <w:sz w:val="18"/>
-                <w:szCs w:val="18"/>
-                <w:lang w:val="es-ES"/>
-              </w:rPr>
-            </w:pPr>
+                <w:sz w:val="22"/>
+                <w:szCs w:val="22"/>
+                <w:lang w:val="es-ES"/>
+              </w:rPr>
+            </w:pPr>
+            <w:r>
+              <w:rPr>
+                <w:sz w:val="22"/>
+                <w:szCs w:val="22"/>
+                <w:lang w:val="es-ES"/>
+              </w:rPr>
+              <w:t>DS</w:t>
+            </w:r>
           </w:p>
         </w:tc>
         <w:tc>
           <w:tcPr>
-            <w:tcW w:w="1057" w:type="dxa"/>
+            <w:tcW w:w="1466" w:type="dxa"/>
             <w:vAlign w:val="center"/>
           </w:tcPr>
           <w:p>
             <w:pPr>
               <w:jc w:val="center"/>
               <w:rPr>
-                <w:rFonts w:ascii="Verdana" w:hAnsi="Verdana" w:cs="Arial"/>
-                <w:sz w:val="18"/>
-                <w:szCs w:val="18"/>
-                <w:lang w:val="es-ES"/>
-              </w:rPr>
-            </w:pPr>
+                <w:sz w:val="22"/>
+                <w:szCs w:val="22"/>
+                <w:lang w:val="es-ES"/>
+              </w:rPr>
+            </w:pPr>
+            <w:r>
+              <w:rPr>
+                <w:sz w:val="22"/>
+                <w:szCs w:val="22"/>
+                <w:lang w:val="es-ES"/>
+              </w:rPr>
+              <w:t>03/03</w:t>
+            </w:r>
+            <w:r>
+              <w:rPr>
+                <w:sz w:val="22"/>
+                <w:szCs w:val="22"/>
+                <w:lang w:val="es-ES"/>
+              </w:rPr>
+              <w:t>/2021</w:t>
+            </w:r>
           </w:p>
         </w:tc>
         <w:tc>
           <w:tcPr>
-            <w:tcW w:w="2863" w:type="dxa"/>
+            <w:tcW w:w="2454" w:type="dxa"/>
             <w:shd w:val="clear" w:color="auto" w:fill="auto"/>
             <w:vAlign w:val="center"/>
           </w:tcPr>
           <w:p>
             <w:pPr>
               <w:rPr>
-                <w:rFonts w:ascii="Verdana" w:hAnsi="Verdana" w:cs="Arial"/>
-                <w:sz w:val="18"/>
-                <w:szCs w:val="18"/>
-                <w:lang w:val="es-ES"/>
-              </w:rPr>
-            </w:pPr>
+                <w:sz w:val="22"/>
+                <w:szCs w:val="22"/>
+                <w:lang w:val="es-ES"/>
+              </w:rPr>
+            </w:pPr>
+            <w:r>
+              <w:rPr>
+                <w:sz w:val="22"/>
+                <w:szCs w:val="22"/>
+                <w:lang w:val="es-ES"/>
+              </w:rPr>
+              <w:t>Versión original</w:t>
+            </w:r>
           </w:p>
         </w:tc>
       </w:tr>
@@ -403,8 +439,6 @@
           </w14:shadow>
         </w:rPr>
       </w:pPr>
-      <w:bookmarkStart w:id="0" w:name="_GoBack"/>
-      <w:bookmarkEnd w:id="0"/>
       <w:r>
         <w:rPr>
           <w:rFonts w:ascii="Verdana" w:hAnsi="Verdana"/>
@@ -469,19 +503,21 @@
               <w:pStyle w:val="Textoindependiente"/>
               <w:jc w:val="center"/>
               <w:rPr>
-                <w:rFonts w:ascii="Verdana" w:hAnsi="Verdana"/>
                 <w:b/>
                 <w:smallCaps/>
                 <w:color w:val="000000"/>
-                <w:lang w:val="es-ES"/>
-              </w:rPr>
-            </w:pPr>
-            <w:r>
-              <w:rPr>
-                <w:rFonts w:ascii="Verdana" w:hAnsi="Verdana"/>
+                <w:sz w:val="24"/>
+                <w:szCs w:val="24"/>
+                <w:lang w:val="es-ES"/>
+              </w:rPr>
+            </w:pPr>
+            <w:r>
+              <w:rPr>
                 <w:b/>
                 <w:smallCaps/>
                 <w:color w:val="000000"/>
+                <w:sz w:val="24"/>
+                <w:szCs w:val="24"/>
                 <w:lang w:val="es-ES"/>
               </w:rPr>
               <w:t>Nombre del proyecto</w:t>
@@ -499,19 +535,21 @@
               <w:pStyle w:val="Textoindependiente"/>
               <w:jc w:val="center"/>
               <w:rPr>
-                <w:rFonts w:ascii="Verdana" w:hAnsi="Verdana"/>
                 <w:b/>
                 <w:smallCaps/>
                 <w:color w:val="000000"/>
-                <w:lang w:val="es-ES"/>
-              </w:rPr>
-            </w:pPr>
-            <w:r>
-              <w:rPr>
-                <w:rFonts w:ascii="Verdana" w:hAnsi="Verdana"/>
+                <w:sz w:val="24"/>
+                <w:szCs w:val="24"/>
+                <w:lang w:val="es-ES"/>
+              </w:rPr>
+            </w:pPr>
+            <w:r>
+              <w:rPr>
                 <w:b/>
                 <w:smallCaps/>
                 <w:color w:val="000000"/>
+                <w:sz w:val="24"/>
+                <w:szCs w:val="24"/>
                 <w:lang w:val="es-ES"/>
               </w:rPr>
               <w:t>Siglas del Proyecto</w:t>
@@ -537,12 +575,31 @@
               <w:pStyle w:val="Textoindependiente"/>
               <w:jc w:val="center"/>
               <w:rPr>
-                <w:rFonts w:ascii="Verdana" w:hAnsi="Verdana"/>
                 <w:b/>
+                <w:sz w:val="24"/>
+                <w:szCs w:val="24"/>
                 <w:highlight w:val="yellow"/>
                 <w:lang w:val="es-ES"/>
               </w:rPr>
             </w:pPr>
+            <w:r>
+              <w:rPr>
+                <w:b/>
+                <w:sz w:val="24"/>
+                <w:szCs w:val="24"/>
+                <w:lang w:val="es-ES"/>
+              </w:rPr>
+              <w:t>Aplicación móvil de hospitales privados para monitoreo y rastreo en tiempo real de casos de COVID 19 en un radio específico.</w:t>
+            </w:r>
+            <w:r>
+              <w:rPr>
+                <w:b/>
+                <w:sz w:val="24"/>
+                <w:szCs w:val="24"/>
+                <w:lang w:val="es-ES"/>
+              </w:rPr>
+              <w:tab/>
+            </w:r>
           </w:p>
         </w:tc>
         <w:tc>
@@ -559,14 +616,26 @@
               <w:pStyle w:val="Textoindependiente"/>
               <w:jc w:val="center"/>
               <w:rPr>
-                <w:rFonts w:ascii="Verdana" w:hAnsi="Verdana"/>
                 <w:b/>
+                <w:sz w:val="24"/>
+                <w:szCs w:val="24"/>
                 <w:highlight w:val="yellow"/>
                 <w:lang w:val="es-ES"/>
               </w:rPr>
             </w:pPr>
+            <w:r>
+              <w:rPr>
+                <w:b/>
+                <w:sz w:val="24"/>
+                <w:szCs w:val="24"/>
+                <w:lang w:val="es-ES"/>
+              </w:rPr>
+              <w:t>ACHP</w:t>
+            </w:r>
           </w:p>
         </w:tc>
+        <w:bookmarkStart w:id="0" w:name="_GoBack"/>
+        <w:bookmarkEnd w:id="0"/>
       </w:tr>
       <w:tr>
         <w:tblPrEx>
@@ -591,29 +660,30 @@
           <w:p>
             <w:pPr>
               <w:rPr>
-                <w:rFonts w:ascii="Verdana" w:hAnsi="Verdana"/>
                 <w:color w:val="000000"/>
-                <w:sz w:val="18"/>
-                <w:szCs w:val="18"/>
-                <w:lang w:val="es-ES"/>
-              </w:rPr>
-            </w:pPr>
-            <w:r>
-              <w:rPr>
-                <w:rFonts w:ascii="Verdana" w:hAnsi="Verdana"/>
+                <w:sz w:val="24"/>
+                <w:szCs w:val="24"/>
+                <w:lang w:val="es-ES"/>
+              </w:rPr>
+            </w:pPr>
+            <w:r>
+              <w:rPr>
                 <w:b/>
                 <w:smallCaps/>
                 <w:color w:val="000000"/>
+                <w:sz w:val="24"/>
+                <w:szCs w:val="24"/>
                 <w:lang w:val="es-ES"/>
               </w:rPr>
               <w:t xml:space="preserve">Nombre del Cliente </w:t>
             </w:r>
             <w:r>
               <w:rPr>
-                <w:rFonts w:ascii="Verdana" w:hAnsi="Verdana"/>
                 <w:b/>
                 <w:smallCaps/>
                 <w:color w:val="000000"/>
+                <w:sz w:val="24"/>
+                <w:szCs w:val="24"/>
                 <w:lang w:val="es-ES"/>
               </w:rPr>
               <w:t>de Operaciones</w:t>
@@ -642,13 +712,20 @@
           </w:tcPr>
           <w:p>
             <w:pPr>
-              <w:jc w:val="center"/>
-              <w:rPr>
-                <w:rFonts w:ascii="Verdana" w:hAnsi="Verdana"/>
-                <w:szCs w:val="18"/>
-                <w:lang w:val="es-ES"/>
-              </w:rPr>
-            </w:pPr>
+              <w:rPr>
+                <w:sz w:val="24"/>
+                <w:szCs w:val="24"/>
+                <w:lang w:val="es-ES"/>
+              </w:rPr>
+            </w:pPr>
+            <w:r>
+              <w:rPr>
+                <w:sz w:val="24"/>
+                <w:szCs w:val="24"/>
+                <w:lang w:val="es-ES"/>
+              </w:rPr>
+              <w:t>Directores Hospitales Privados del cantón Quito y el área de TICs de los Hospitales Privados del cantón Quito</w:t>
+            </w:r>
           </w:p>
         </w:tc>
       </w:tr>
@@ -656,9 +733,8 @@
     <w:p>
       <w:pPr>
         <w:rPr>
-          <w:rFonts w:ascii="Verdana" w:hAnsi="Verdana"/>
-          <w:sz w:val="18"/>
-          <w:szCs w:val="18"/>
+          <w:sz w:val="24"/>
+          <w:szCs w:val="24"/>
           <w:lang w:val="es-ES"/>
         </w:rPr>
       </w:pPr>
@@ -698,21 +774,21 @@
             <w:pPr>
               <w:outlineLvl w:val="0"/>
               <w:rPr>
-                <w:rFonts w:ascii="Verdana" w:hAnsi="Verdana"/>
                 <w:b/>
                 <w:smallCaps/>
                 <w:color w:val="000000"/>
-                <w:szCs w:val="18"/>
-                <w:lang w:val="es-ES"/>
-              </w:rPr>
-            </w:pPr>
-            <w:r>
-              <w:rPr>
-                <w:rFonts w:ascii="Verdana" w:hAnsi="Verdana"/>
+                <w:sz w:val="24"/>
+                <w:szCs w:val="24"/>
+                <w:lang w:val="es-ES"/>
+              </w:rPr>
+            </w:pPr>
+            <w:r>
+              <w:rPr>
                 <w:b/>
                 <w:smallCaps/>
                 <w:color w:val="000000"/>
-                <w:szCs w:val="18"/>
+                <w:sz w:val="24"/>
+                <w:szCs w:val="24"/>
                 <w:lang w:val="es-ES"/>
               </w:rPr>
               <w:t>Declaración de la Aceptación Formal</w:t>
@@ -739,298 +815,155 @@
                 <w:tab w:val="left" w:pos="3435"/>
               </w:tabs>
               <w:rPr>
-                <w:rFonts w:ascii="Verdana" w:hAnsi="Verdana"/>
                 <w:color w:val="000000"/>
-                <w:sz w:val="18"/>
-                <w:szCs w:val="18"/>
-                <w:lang w:val="es-ES"/>
-              </w:rPr>
-            </w:pPr>
-          </w:p>
-        </w:tc>
-      </w:tr>
-      <w:tr>
-        <w:trPr>
-          <w:trHeight w:val="227"/>
-          <w:jc w:val="center"/>
-        </w:trPr>
-        <w:tc>
-          <w:tcPr>
-            <w:tcW w:w="9360" w:type="dxa"/>
-            <w:gridSpan w:val="2"/>
-            <w:tcBorders>
-              <w:bottom w:val="single" w:sz="4" w:space="0" w:color="auto"/>
-            </w:tcBorders>
-          </w:tcPr>
+                <w:sz w:val="24"/>
+                <w:szCs w:val="24"/>
+                <w:lang w:val="es-ES"/>
+              </w:rPr>
+            </w:pPr>
+          </w:p>
           <w:p>
             <w:pPr>
               <w:tabs>
                 <w:tab w:val="left" w:pos="3435"/>
               </w:tabs>
               <w:rPr>
-                <w:rFonts w:ascii="Verdana" w:hAnsi="Verdana"/>
                 <w:color w:val="000000"/>
-                <w:sz w:val="18"/>
-                <w:szCs w:val="18"/>
-                <w:lang w:val="es-ES"/>
-              </w:rPr>
-            </w:pPr>
-          </w:p>
-        </w:tc>
-      </w:tr>
-      <w:tr>
-        <w:trPr>
-          <w:trHeight w:val="227"/>
-          <w:jc w:val="center"/>
-        </w:trPr>
-        <w:tc>
-          <w:tcPr>
-            <w:tcW w:w="9360" w:type="dxa"/>
-            <w:gridSpan w:val="2"/>
-            <w:tcBorders>
-              <w:bottom w:val="single" w:sz="4" w:space="0" w:color="auto"/>
-            </w:tcBorders>
-          </w:tcPr>
+                <w:sz w:val="24"/>
+                <w:szCs w:val="24"/>
+                <w:lang w:val="es-ES"/>
+              </w:rPr>
+            </w:pPr>
+            <w:r>
+              <w:rPr>
+                <w:color w:val="000000"/>
+                <w:sz w:val="24"/>
+                <w:szCs w:val="24"/>
+                <w:lang w:val="es-ES"/>
+              </w:rPr>
+              <w:t xml:space="preserve">Por la presente se deja constancia que el Área de </w:t>
+            </w:r>
+            <w:r>
+              <w:rPr>
+                <w:color w:val="000000"/>
+                <w:sz w:val="24"/>
+                <w:szCs w:val="24"/>
+                <w:lang w:val="es-ES"/>
+              </w:rPr>
+              <w:t xml:space="preserve">TICs de los Hospitales Privados del cantón Quito ha recibido los </w:t>
+            </w:r>
+            <w:r>
+              <w:rPr>
+                <w:color w:val="000000"/>
+                <w:sz w:val="24"/>
+                <w:szCs w:val="24"/>
+                <w:lang w:val="es-ES"/>
+              </w:rPr>
+              <w:t>siguientes entregables.</w:t>
+            </w:r>
+          </w:p>
           <w:p>
             <w:pPr>
               <w:tabs>
                 <w:tab w:val="left" w:pos="3435"/>
               </w:tabs>
               <w:rPr>
-                <w:rFonts w:ascii="Verdana" w:hAnsi="Verdana"/>
                 <w:color w:val="000000"/>
-                <w:sz w:val="18"/>
-                <w:szCs w:val="18"/>
-                <w:lang w:val="es-ES"/>
-              </w:rPr>
-            </w:pPr>
-          </w:p>
-        </w:tc>
-      </w:tr>
-      <w:tr>
-        <w:trPr>
-          <w:trHeight w:val="227"/>
-          <w:jc w:val="center"/>
-        </w:trPr>
-        <w:tc>
-          <w:tcPr>
-            <w:tcW w:w="9360" w:type="dxa"/>
-            <w:gridSpan w:val="2"/>
-            <w:tcBorders>
-              <w:bottom w:val="single" w:sz="4" w:space="0" w:color="auto"/>
-            </w:tcBorders>
-          </w:tcPr>
+                <w:sz w:val="24"/>
+                <w:szCs w:val="24"/>
+                <w:lang w:val="es-ES"/>
+              </w:rPr>
+            </w:pPr>
+            <w:r>
+              <w:rPr>
+                <w:color w:val="000000"/>
+                <w:sz w:val="24"/>
+                <w:szCs w:val="24"/>
+                <w:lang w:val="es-ES"/>
+              </w:rPr>
+              <w:t xml:space="preserve">- </w:t>
+            </w:r>
+            <w:r>
+              <w:rPr>
+                <w:color w:val="000000"/>
+                <w:sz w:val="24"/>
+                <w:szCs w:val="24"/>
+                <w:lang w:val="es-ES"/>
+              </w:rPr>
+              <w:t>Aplicativo móvil ACHP para el monitoreo y rastreo de casos COVID 19.</w:t>
+            </w:r>
+          </w:p>
           <w:p>
             <w:pPr>
               <w:tabs>
                 <w:tab w:val="left" w:pos="3435"/>
               </w:tabs>
               <w:rPr>
-                <w:rFonts w:ascii="Verdana" w:hAnsi="Verdana"/>
                 <w:color w:val="000000"/>
-                <w:sz w:val="18"/>
-                <w:szCs w:val="18"/>
-                <w:lang w:val="es-ES"/>
-              </w:rPr>
-            </w:pPr>
-          </w:p>
-        </w:tc>
-      </w:tr>
-      <w:tr>
-        <w:trPr>
-          <w:trHeight w:val="227"/>
-          <w:jc w:val="center"/>
-        </w:trPr>
-        <w:tc>
-          <w:tcPr>
-            <w:tcW w:w="9360" w:type="dxa"/>
-            <w:gridSpan w:val="2"/>
-            <w:tcBorders>
-              <w:bottom w:val="single" w:sz="4" w:space="0" w:color="auto"/>
-            </w:tcBorders>
-          </w:tcPr>
+                <w:sz w:val="24"/>
+                <w:szCs w:val="24"/>
+                <w:lang w:val="es-ES"/>
+              </w:rPr>
+            </w:pPr>
+            <w:r>
+              <w:rPr>
+                <w:color w:val="000000"/>
+                <w:sz w:val="24"/>
+                <w:szCs w:val="24"/>
+                <w:lang w:val="es-ES"/>
+              </w:rPr>
+              <w:t xml:space="preserve">- </w:t>
+            </w:r>
+            <w:r>
+              <w:rPr>
+                <w:color w:val="000000"/>
+                <w:sz w:val="24"/>
+                <w:szCs w:val="24"/>
+                <w:lang w:val="es-ES"/>
+              </w:rPr>
+              <w:t>Manual de usuario.</w:t>
+            </w:r>
+          </w:p>
           <w:p>
             <w:pPr>
               <w:tabs>
                 <w:tab w:val="left" w:pos="3435"/>
               </w:tabs>
               <w:rPr>
-                <w:rFonts w:ascii="Verdana" w:hAnsi="Verdana"/>
                 <w:color w:val="000000"/>
-                <w:sz w:val="18"/>
-                <w:szCs w:val="18"/>
-                <w:lang w:val="es-ES"/>
-              </w:rPr>
-            </w:pPr>
-          </w:p>
-        </w:tc>
-      </w:tr>
-      <w:tr>
-        <w:trPr>
-          <w:trHeight w:val="227"/>
-          <w:jc w:val="center"/>
-        </w:trPr>
-        <w:tc>
-          <w:tcPr>
-            <w:tcW w:w="9360" w:type="dxa"/>
-            <w:gridSpan w:val="2"/>
-            <w:shd w:val="clear" w:color="auto" w:fill="D9D9D9"/>
-            <w:vAlign w:val="center"/>
-          </w:tcPr>
-          <w:p>
-            <w:pPr>
-              <w:rPr>
-                <w:rFonts w:ascii="Verdana" w:hAnsi="Verdana"/>
-                <w:b/>
-                <w:smallCaps/>
+                <w:sz w:val="24"/>
+                <w:szCs w:val="24"/>
+                <w:lang w:val="es-ES"/>
+              </w:rPr>
+            </w:pPr>
+            <w:r>
+              <w:rPr>
                 <w:color w:val="000000"/>
-                <w:szCs w:val="18"/>
-                <w:lang w:val="es-ES"/>
-              </w:rPr>
-            </w:pPr>
-            <w:r>
-              <w:rPr>
-                <w:rFonts w:ascii="Verdana" w:hAnsi="Verdana"/>
-                <w:b/>
-                <w:smallCaps/>
+                <w:sz w:val="24"/>
+                <w:szCs w:val="24"/>
+                <w:lang w:val="es-ES"/>
+              </w:rPr>
+              <w:t xml:space="preserve">- </w:t>
+            </w:r>
+            <w:r>
+              <w:rPr>
                 <w:color w:val="000000"/>
-                <w:szCs w:val="18"/>
-                <w:lang w:val="es-ES"/>
-              </w:rPr>
-              <w:t>Observaciones Adicionales</w:t>
-            </w:r>
-          </w:p>
-        </w:tc>
-      </w:tr>
-      <w:tr>
-        <w:trPr>
-          <w:trHeight w:val="227"/>
-          <w:jc w:val="center"/>
-        </w:trPr>
-        <w:tc>
-          <w:tcPr>
-            <w:tcW w:w="9360" w:type="dxa"/>
-            <w:gridSpan w:val="2"/>
-            <w:tcBorders>
-              <w:bottom w:val="single" w:sz="4" w:space="0" w:color="auto"/>
-            </w:tcBorders>
-          </w:tcPr>
-          <w:p>
-            <w:pPr>
-              <w:rPr>
-                <w:rFonts w:ascii="Verdana" w:hAnsi="Verdana"/>
-                <w:b/>
+                <w:sz w:val="24"/>
+                <w:szCs w:val="24"/>
+                <w:lang w:val="es-ES"/>
+              </w:rPr>
+              <w:t>Informes y documentación del proyecto.</w:t>
+            </w:r>
+          </w:p>
+          <w:p>
+            <w:pPr>
+              <w:tabs>
+                <w:tab w:val="left" w:pos="3435"/>
+              </w:tabs>
+              <w:rPr>
                 <w:color w:val="000000"/>
-                <w:sz w:val="18"/>
-                <w:szCs w:val="18"/>
-                <w:lang w:val="es-ES"/>
-              </w:rPr>
-            </w:pPr>
-          </w:p>
-        </w:tc>
-      </w:tr>
-      <w:tr>
-        <w:trPr>
-          <w:trHeight w:val="227"/>
-          <w:jc w:val="center"/>
-        </w:trPr>
-        <w:tc>
-          <w:tcPr>
-            <w:tcW w:w="9360" w:type="dxa"/>
-            <w:gridSpan w:val="2"/>
-            <w:tcBorders>
-              <w:bottom w:val="single" w:sz="4" w:space="0" w:color="auto"/>
-            </w:tcBorders>
-          </w:tcPr>
-          <w:p>
-            <w:pPr>
-              <w:rPr>
-                <w:rFonts w:ascii="Verdana" w:hAnsi="Verdana"/>
-                <w:b/>
-                <w:color w:val="000000"/>
-                <w:sz w:val="18"/>
-                <w:szCs w:val="18"/>
-                <w:lang w:val="es-ES"/>
-              </w:rPr>
-            </w:pPr>
-          </w:p>
-        </w:tc>
-      </w:tr>
-      <w:tr>
-        <w:trPr>
-          <w:trHeight w:val="227"/>
-          <w:jc w:val="center"/>
-        </w:trPr>
-        <w:tc>
-          <w:tcPr>
-            <w:tcW w:w="9360" w:type="dxa"/>
-            <w:gridSpan w:val="2"/>
-            <w:tcBorders>
-              <w:bottom w:val="single" w:sz="4" w:space="0" w:color="auto"/>
-            </w:tcBorders>
-          </w:tcPr>
-          <w:p>
-            <w:pPr>
-              <w:rPr>
-                <w:rFonts w:ascii="Verdana" w:hAnsi="Verdana"/>
-                <w:b/>
-                <w:color w:val="000000"/>
-                <w:sz w:val="18"/>
-                <w:szCs w:val="18"/>
-                <w:lang w:val="es-ES"/>
-              </w:rPr>
-            </w:pPr>
-          </w:p>
-        </w:tc>
-      </w:tr>
-      <w:tr>
-        <w:trPr>
-          <w:trHeight w:val="227"/>
-          <w:jc w:val="center"/>
-        </w:trPr>
-        <w:tc>
-          <w:tcPr>
-            <w:tcW w:w="9360" w:type="dxa"/>
-            <w:gridSpan w:val="2"/>
-            <w:tcBorders>
-              <w:bottom w:val="single" w:sz="4" w:space="0" w:color="auto"/>
-            </w:tcBorders>
-          </w:tcPr>
-          <w:p>
-            <w:pPr>
-              <w:rPr>
-                <w:rFonts w:ascii="Verdana" w:hAnsi="Verdana"/>
-                <w:b/>
-                <w:color w:val="000000"/>
-                <w:sz w:val="18"/>
-                <w:szCs w:val="18"/>
-                <w:lang w:val="es-ES"/>
-              </w:rPr>
-            </w:pPr>
-          </w:p>
-        </w:tc>
-      </w:tr>
-      <w:tr>
-        <w:trPr>
-          <w:trHeight w:val="227"/>
-          <w:jc w:val="center"/>
-        </w:trPr>
-        <w:tc>
-          <w:tcPr>
-            <w:tcW w:w="9360" w:type="dxa"/>
-            <w:gridSpan w:val="2"/>
-            <w:tcBorders>
-              <w:bottom w:val="single" w:sz="4" w:space="0" w:color="auto"/>
-            </w:tcBorders>
-          </w:tcPr>
-          <w:p>
-            <w:pPr>
-              <w:rPr>
-                <w:rFonts w:ascii="Verdana" w:hAnsi="Verdana"/>
-                <w:b/>
-                <w:color w:val="000000"/>
-                <w:sz w:val="18"/>
-                <w:szCs w:val="18"/>
+                <w:sz w:val="24"/>
+                <w:szCs w:val="24"/>
                 <w:lang w:val="es-ES"/>
               </w:rPr>
             </w:pPr>
@@ -1055,21 +988,20 @@
           <w:p>
             <w:pPr>
               <w:rPr>
-                <w:rFonts w:ascii="Verdana" w:hAnsi="Verdana"/>
                 <w:b/>
                 <w:color w:val="000000"/>
-                <w:sz w:val="18"/>
-                <w:szCs w:val="18"/>
-                <w:lang w:val="es-ES"/>
-              </w:rPr>
-            </w:pPr>
-            <w:r>
-              <w:rPr>
-                <w:rFonts w:ascii="Verdana" w:hAnsi="Verdana"/>
+                <w:sz w:val="24"/>
+                <w:szCs w:val="24"/>
+                <w:lang w:val="es-ES"/>
+              </w:rPr>
+            </w:pPr>
+            <w:r>
+              <w:rPr>
                 <w:b/>
                 <w:smallCaps/>
                 <w:color w:val="000000"/>
-                <w:szCs w:val="18"/>
+                <w:sz w:val="24"/>
+                <w:szCs w:val="24"/>
                 <w:lang w:val="es-ES"/>
               </w:rPr>
               <w:t>Aceptado por</w:t>
@@ -1092,51 +1024,47 @@
             <w:pPr>
               <w:jc w:val="center"/>
               <w:rPr>
-                <w:rFonts w:ascii="Verdana" w:hAnsi="Verdana"/>
                 <w:b/>
                 <w:i/>
                 <w:smallCaps/>
                 <w:color w:val="000000"/>
-                <w:sz w:val="18"/>
-                <w:szCs w:val="18"/>
-                <w:lang w:val="es-ES"/>
-              </w:rPr>
-            </w:pPr>
-            <w:r>
-              <w:rPr>
-                <w:rFonts w:ascii="Verdana" w:hAnsi="Verdana"/>
+                <w:sz w:val="24"/>
+                <w:szCs w:val="24"/>
+                <w:lang w:val="es-ES"/>
+              </w:rPr>
+            </w:pPr>
+            <w:r>
+              <w:rPr>
                 <w:b/>
                 <w:i/>
                 <w:smallCaps/>
                 <w:color w:val="000000"/>
-                <w:sz w:val="18"/>
-                <w:szCs w:val="18"/>
+                <w:sz w:val="24"/>
+                <w:szCs w:val="24"/>
                 <w:lang w:val="es-ES"/>
               </w:rPr>
               <w:t xml:space="preserve">Nombre del Cliente, </w:t>
             </w:r>
             <w:r>
               <w:rPr>
-                <w:rFonts w:ascii="Verdana" w:hAnsi="Verdana"/>
                 <w:b/>
                 <w:i/>
                 <w:smallCaps/>
                 <w:color w:val="000000"/>
-                <w:sz w:val="18"/>
-                <w:szCs w:val="18"/>
+                <w:sz w:val="24"/>
+                <w:szCs w:val="24"/>
                 <w:lang w:val="es-ES"/>
               </w:rPr>
               <w:t xml:space="preserve">Patrocinador </w:t>
             </w:r>
             <w:r>
               <w:rPr>
-                <w:rFonts w:ascii="Verdana" w:hAnsi="Verdana"/>
                 <w:b/>
                 <w:i/>
                 <w:smallCaps/>
                 <w:color w:val="000000"/>
-                <w:sz w:val="18"/>
-                <w:szCs w:val="18"/>
+                <w:sz w:val="24"/>
+                <w:szCs w:val="24"/>
                 <w:lang w:val="es-ES"/>
               </w:rPr>
               <w:t>u otro Funcionario</w:t>
@@ -1153,25 +1081,23 @@
             <w:pPr>
               <w:jc w:val="center"/>
               <w:rPr>
-                <w:rFonts w:ascii="Verdana" w:hAnsi="Verdana"/>
                 <w:b/>
                 <w:i/>
                 <w:smallCaps/>
                 <w:color w:val="000000"/>
-                <w:sz w:val="18"/>
-                <w:szCs w:val="18"/>
-                <w:lang w:val="es-ES"/>
-              </w:rPr>
-            </w:pPr>
-            <w:r>
-              <w:rPr>
-                <w:rFonts w:ascii="Verdana" w:hAnsi="Verdana"/>
+                <w:sz w:val="24"/>
+                <w:szCs w:val="24"/>
+                <w:lang w:val="es-ES"/>
+              </w:rPr>
+            </w:pPr>
+            <w:r>
+              <w:rPr>
                 <w:b/>
                 <w:i/>
                 <w:smallCaps/>
                 <w:color w:val="000000"/>
-                <w:sz w:val="18"/>
-                <w:szCs w:val="18"/>
+                <w:sz w:val="24"/>
+                <w:szCs w:val="24"/>
                 <w:lang w:val="es-ES"/>
               </w:rPr>
               <w:t>Fecha</w:t>
@@ -1187,18 +1113,27 @@
         <w:tc>
           <w:tcPr>
             <w:tcW w:w="5760" w:type="dxa"/>
+            <w:shd w:val="clear" w:color="auto" w:fill="FFFFFF"/>
           </w:tcPr>
           <w:p>
             <w:pPr>
-              <w:rPr>
-                <w:rFonts w:ascii="Verdana" w:hAnsi="Verdana"/>
-                <w:b/>
+              <w:jc w:val="both"/>
+              <w:rPr>
                 <w:color w:val="000000"/>
-                <w:sz w:val="18"/>
-                <w:szCs w:val="18"/>
-                <w:lang w:val="es-ES"/>
-              </w:rPr>
-            </w:pPr>
+                <w:sz w:val="24"/>
+                <w:szCs w:val="24"/>
+                <w:lang w:val="es-ES"/>
+              </w:rPr>
+            </w:pPr>
+            <w:r>
+              <w:rPr>
+                <w:color w:val="000000"/>
+                <w:sz w:val="24"/>
+                <w:szCs w:val="24"/>
+                <w:lang w:val="es-ES"/>
+              </w:rPr>
+              <w:t>Red de Hospitales Privados de la ciudad de Quito</w:t>
+            </w:r>
           </w:p>
         </w:tc>
         <w:tc>
@@ -1208,14 +1143,17 @@
           <w:p>
             <w:pPr>
               <w:rPr>
-                <w:rFonts w:ascii="Verdana" w:hAnsi="Verdana"/>
-                <w:b/>
-                <w:color w:val="000000"/>
-                <w:sz w:val="18"/>
-                <w:szCs w:val="18"/>
-                <w:lang w:val="es-ES"/>
-              </w:rPr>
-            </w:pPr>
+                <w:sz w:val="24"/>
+                <w:szCs w:val="24"/>
+              </w:rPr>
+            </w:pPr>
+            <w:r>
+              <w:rPr>
+                <w:sz w:val="24"/>
+                <w:szCs w:val="24"/>
+              </w:rPr>
+              <w:t>24/03/2021</w:t>
+            </w:r>
           </w:p>
         </w:tc>
       </w:tr>
@@ -1227,18 +1165,27 @@
         <w:tc>
           <w:tcPr>
             <w:tcW w:w="5760" w:type="dxa"/>
+            <w:shd w:val="clear" w:color="auto" w:fill="FFFFFF"/>
           </w:tcPr>
           <w:p>
             <w:pPr>
-              <w:rPr>
-                <w:rFonts w:ascii="Verdana" w:hAnsi="Verdana"/>
-                <w:b/>
+              <w:jc w:val="both"/>
+              <w:rPr>
                 <w:color w:val="000000"/>
-                <w:sz w:val="18"/>
-                <w:szCs w:val="18"/>
-                <w:lang w:val="es-ES"/>
-              </w:rPr>
-            </w:pPr>
+                <w:sz w:val="24"/>
+                <w:szCs w:val="24"/>
+                <w:lang w:val="es-ES"/>
+              </w:rPr>
+            </w:pPr>
+            <w:r>
+              <w:rPr>
+                <w:color w:val="000000"/>
+                <w:sz w:val="24"/>
+                <w:szCs w:val="24"/>
+                <w:lang w:val="es-ES"/>
+              </w:rPr>
+              <w:t>Mg. M. Pérez</w:t>
+            </w:r>
           </w:p>
         </w:tc>
         <w:tc>
@@ -1248,14 +1195,72 @@
           <w:p>
             <w:pPr>
               <w:rPr>
-                <w:rFonts w:ascii="Verdana" w:hAnsi="Verdana"/>
-                <w:b/>
+                <w:sz w:val="24"/>
+                <w:szCs w:val="24"/>
+              </w:rPr>
+            </w:pPr>
+            <w:r>
+              <w:rPr>
+                <w:sz w:val="24"/>
+                <w:szCs w:val="24"/>
+              </w:rPr>
+              <w:t>24/03/2021</w:t>
+            </w:r>
+          </w:p>
+        </w:tc>
+      </w:tr>
+      <w:tr>
+        <w:trPr>
+          <w:trHeight w:val="227"/>
+          <w:jc w:val="center"/>
+        </w:trPr>
+        <w:tc>
+          <w:tcPr>
+            <w:tcW w:w="5760" w:type="dxa"/>
+            <w:shd w:val="clear" w:color="auto" w:fill="FFFFFF"/>
+          </w:tcPr>
+          <w:p>
+            <w:pPr>
+              <w:jc w:val="both"/>
+              <w:rPr>
                 <w:color w:val="000000"/>
-                <w:sz w:val="18"/>
-                <w:szCs w:val="18"/>
-                <w:lang w:val="es-ES"/>
-              </w:rPr>
-            </w:pPr>
+                <w:sz w:val="24"/>
+                <w:szCs w:val="24"/>
+                <w:lang w:val="es-ES"/>
+              </w:rPr>
+            </w:pPr>
+            <w:r>
+              <w:rPr>
+                <w:color w:val="000000"/>
+                <w:sz w:val="24"/>
+                <w:szCs w:val="24"/>
+                <w:lang w:val="es-ES"/>
+              </w:rPr>
+              <w:t>Alejandro López</w:t>
+            </w:r>
+          </w:p>
+        </w:tc>
+        <w:tc>
+          <w:tcPr>
+            <w:tcW w:w="3600" w:type="dxa"/>
+            <w:tcBorders>
+              <w:bottom w:val="single" w:sz="4" w:space="0" w:color="auto"/>
+            </w:tcBorders>
+          </w:tcPr>
+          <w:p>
+            <w:pPr>
+              <w:rPr>
+                <w:sz w:val="24"/>
+                <w:szCs w:val="24"/>
+              </w:rPr>
+            </w:pPr>
+            <w:r>
+              <w:rPr>
+                <w:sz w:val="24"/>
+                <w:szCs w:val="24"/>
+              </w:rPr>
+              <w:t>24/03/2021</w:t>
+            </w:r>
           </w:p>
         </w:tc>
       </w:tr>
@@ -1270,18 +1275,27 @@
             <w:tcBorders>
               <w:bottom w:val="single" w:sz="4" w:space="0" w:color="auto"/>
             </w:tcBorders>
+            <w:shd w:val="clear" w:color="auto" w:fill="FFFFFF"/>
           </w:tcPr>
           <w:p>
             <w:pPr>
-              <w:rPr>
-                <w:rFonts w:ascii="Verdana" w:hAnsi="Verdana"/>
-                <w:b/>
+              <w:jc w:val="both"/>
+              <w:rPr>
                 <w:color w:val="000000"/>
-                <w:sz w:val="18"/>
-                <w:szCs w:val="18"/>
-                <w:lang w:val="es-ES"/>
-              </w:rPr>
-            </w:pPr>
+                <w:sz w:val="24"/>
+                <w:szCs w:val="24"/>
+                <w:lang w:val="es-ES"/>
+              </w:rPr>
+            </w:pPr>
+            <w:r>
+              <w:rPr>
+                <w:color w:val="000000"/>
+                <w:sz w:val="24"/>
+                <w:szCs w:val="24"/>
+                <w:lang w:val="es-ES"/>
+              </w:rPr>
+              <w:t>Ian Mena</w:t>
+            </w:r>
           </w:p>
         </w:tc>
         <w:tc>
@@ -1294,14 +1308,17 @@
           <w:p>
             <w:pPr>
               <w:rPr>
-                <w:rFonts w:ascii="Verdana" w:hAnsi="Verdana"/>
-                <w:b/>
-                <w:color w:val="000000"/>
-                <w:sz w:val="18"/>
-                <w:szCs w:val="18"/>
-                <w:lang w:val="es-ES"/>
-              </w:rPr>
-            </w:pPr>
+                <w:sz w:val="24"/>
+                <w:szCs w:val="24"/>
+              </w:rPr>
+            </w:pPr>
+            <w:r>
+              <w:rPr>
+                <w:sz w:val="24"/>
+                <w:szCs w:val="24"/>
+              </w:rPr>
+              <w:t>24/03/2021</w:t>
+            </w:r>
           </w:p>
         </w:tc>
       </w:tr>
@@ -1316,18 +1333,27 @@
             <w:tcBorders>
               <w:bottom w:val="single" w:sz="4" w:space="0" w:color="auto"/>
             </w:tcBorders>
+            <w:shd w:val="clear" w:color="auto" w:fill="FFFFFF"/>
           </w:tcPr>
           <w:p>
             <w:pPr>
-              <w:rPr>
-                <w:rFonts w:ascii="Verdana" w:hAnsi="Verdana"/>
-                <w:b/>
+              <w:jc w:val="both"/>
+              <w:rPr>
                 <w:color w:val="000000"/>
-                <w:sz w:val="18"/>
-                <w:szCs w:val="18"/>
-                <w:lang w:val="es-ES"/>
-              </w:rPr>
-            </w:pPr>
+                <w:sz w:val="24"/>
+                <w:szCs w:val="24"/>
+                <w:lang w:val="es-ES"/>
+              </w:rPr>
+            </w:pPr>
+            <w:r>
+              <w:rPr>
+                <w:color w:val="000000"/>
+                <w:sz w:val="24"/>
+                <w:szCs w:val="24"/>
+                <w:lang w:val="es-ES"/>
+              </w:rPr>
+              <w:t>Jairo Lomas</w:t>
+            </w:r>
           </w:p>
         </w:tc>
         <w:tc>
@@ -1340,60 +1366,17 @@
           <w:p>
             <w:pPr>
               <w:rPr>
-                <w:rFonts w:ascii="Verdana" w:hAnsi="Verdana"/>
-                <w:b/>
-                <w:color w:val="000000"/>
-                <w:sz w:val="18"/>
-                <w:szCs w:val="18"/>
-                <w:lang w:val="es-ES"/>
-              </w:rPr>
-            </w:pPr>
-          </w:p>
-        </w:tc>
-      </w:tr>
-      <w:tr>
-        <w:trPr>
-          <w:trHeight w:val="227"/>
-          <w:jc w:val="center"/>
-        </w:trPr>
-        <w:tc>
-          <w:tcPr>
-            <w:tcW w:w="5760" w:type="dxa"/>
-            <w:tcBorders>
-              <w:bottom w:val="single" w:sz="4" w:space="0" w:color="auto"/>
-            </w:tcBorders>
-          </w:tcPr>
-          <w:p>
-            <w:pPr>
-              <w:rPr>
-                <w:rFonts w:ascii="Verdana" w:hAnsi="Verdana"/>
-                <w:b/>
-                <w:color w:val="000000"/>
-                <w:sz w:val="18"/>
-                <w:szCs w:val="18"/>
-                <w:lang w:val="es-ES"/>
-              </w:rPr>
-            </w:pPr>
-          </w:p>
-        </w:tc>
-        <w:tc>
-          <w:tcPr>
-            <w:tcW w:w="3600" w:type="dxa"/>
-            <w:tcBorders>
-              <w:bottom w:val="single" w:sz="4" w:space="0" w:color="auto"/>
-            </w:tcBorders>
-          </w:tcPr>
-          <w:p>
-            <w:pPr>
-              <w:rPr>
-                <w:rFonts w:ascii="Verdana" w:hAnsi="Verdana"/>
-                <w:b/>
-                <w:color w:val="000000"/>
-                <w:sz w:val="18"/>
-                <w:szCs w:val="18"/>
-                <w:lang w:val="es-ES"/>
-              </w:rPr>
-            </w:pPr>
+                <w:sz w:val="24"/>
+                <w:szCs w:val="24"/>
+              </w:rPr>
+            </w:pPr>
+            <w:r>
+              <w:rPr>
+                <w:sz w:val="24"/>
+                <w:szCs w:val="24"/>
+              </w:rPr>
+              <w:t>24/03/2021</w:t>
+            </w:r>
           </w:p>
         </w:tc>
       </w:tr>
@@ -1415,22 +1398,21 @@
           <w:p>
             <w:pPr>
               <w:rPr>
-                <w:rFonts w:ascii="Verdana" w:hAnsi="Verdana"/>
                 <w:b/>
                 <w:i/>
                 <w:color w:val="000000"/>
-                <w:sz w:val="18"/>
-                <w:szCs w:val="18"/>
-                <w:lang w:val="es-ES"/>
-              </w:rPr>
-            </w:pPr>
-            <w:r>
-              <w:rPr>
-                <w:rFonts w:ascii="Verdana" w:hAnsi="Verdana"/>
+                <w:sz w:val="24"/>
+                <w:szCs w:val="24"/>
+                <w:lang w:val="es-ES"/>
+              </w:rPr>
+            </w:pPr>
+            <w:r>
+              <w:rPr>
                 <w:b/>
                 <w:smallCaps/>
                 <w:color w:val="000000"/>
-                <w:szCs w:val="18"/>
+                <w:sz w:val="24"/>
+                <w:szCs w:val="24"/>
                 <w:lang w:val="es-ES"/>
               </w:rPr>
               <w:t>Distribuido y Aceptado</w:t>
@@ -1453,38 +1435,35 @@
             <w:pPr>
               <w:jc w:val="center"/>
               <w:rPr>
-                <w:rFonts w:ascii="Verdana" w:hAnsi="Verdana"/>
                 <w:b/>
                 <w:i/>
                 <w:smallCaps/>
                 <w:color w:val="000000"/>
-                <w:sz w:val="18"/>
-                <w:szCs w:val="18"/>
-                <w:lang w:val="es-ES"/>
-              </w:rPr>
-            </w:pPr>
-            <w:r>
-              <w:rPr>
-                <w:rFonts w:ascii="Verdana" w:hAnsi="Verdana"/>
+                <w:sz w:val="24"/>
+                <w:szCs w:val="24"/>
+                <w:lang w:val="es-ES"/>
+              </w:rPr>
+            </w:pPr>
+            <w:r>
+              <w:rPr>
                 <w:b/>
                 <w:i/>
                 <w:smallCaps/>
                 <w:color w:val="000000"/>
-                <w:sz w:val="18"/>
-                <w:szCs w:val="18"/>
+                <w:sz w:val="24"/>
+                <w:szCs w:val="24"/>
                 <w:lang w:val="es-ES"/>
               </w:rPr>
               <w:t xml:space="preserve">Nombre del </w:t>
             </w:r>
             <w:r>
               <w:rPr>
-                <w:rFonts w:ascii="Verdana" w:hAnsi="Verdana"/>
                 <w:b/>
                 <w:i/>
                 <w:smallCaps/>
                 <w:color w:val="000000"/>
-                <w:sz w:val="18"/>
-                <w:szCs w:val="18"/>
+                <w:sz w:val="24"/>
+                <w:szCs w:val="24"/>
                 <w:lang w:val="es-ES"/>
               </w:rPr>
               <w:t>Interesado</w:t>
@@ -1501,25 +1480,23 @@
             <w:pPr>
               <w:jc w:val="center"/>
               <w:rPr>
-                <w:rFonts w:ascii="Verdana" w:hAnsi="Verdana"/>
                 <w:b/>
                 <w:i/>
                 <w:smallCaps/>
                 <w:color w:val="000000"/>
-                <w:sz w:val="18"/>
-                <w:szCs w:val="18"/>
-                <w:lang w:val="es-ES"/>
-              </w:rPr>
-            </w:pPr>
-            <w:r>
-              <w:rPr>
-                <w:rFonts w:ascii="Verdana" w:hAnsi="Verdana"/>
+                <w:sz w:val="24"/>
+                <w:szCs w:val="24"/>
+                <w:lang w:val="es-ES"/>
+              </w:rPr>
+            </w:pPr>
+            <w:r>
+              <w:rPr>
                 <w:b/>
                 <w:i/>
                 <w:smallCaps/>
                 <w:color w:val="000000"/>
-                <w:sz w:val="18"/>
-                <w:szCs w:val="18"/>
+                <w:sz w:val="24"/>
+                <w:szCs w:val="24"/>
                 <w:lang w:val="es-ES"/>
               </w:rPr>
               <w:t>Fecha</w:t>
@@ -1539,14 +1516,17 @@
           <w:p>
             <w:pPr>
               <w:rPr>
-                <w:rFonts w:ascii="Verdana" w:hAnsi="Verdana"/>
-                <w:b/>
-                <w:color w:val="000000"/>
-                <w:sz w:val="18"/>
-                <w:szCs w:val="18"/>
-                <w:lang w:val="es-ES"/>
-              </w:rPr>
-            </w:pPr>
+                <w:sz w:val="24"/>
+                <w:szCs w:val="24"/>
+              </w:rPr>
+            </w:pPr>
+            <w:r>
+              <w:rPr>
+                <w:sz w:val="24"/>
+                <w:szCs w:val="24"/>
+              </w:rPr>
+              <w:t>Mg. M. Pérez</w:t>
+            </w:r>
           </w:p>
         </w:tc>
         <w:tc>
@@ -1556,14 +1536,17 @@
           <w:p>
             <w:pPr>
               <w:rPr>
-                <w:rFonts w:ascii="Verdana" w:hAnsi="Verdana"/>
-                <w:b/>
-                <w:color w:val="000000"/>
-                <w:sz w:val="18"/>
-                <w:szCs w:val="18"/>
-                <w:lang w:val="es-ES"/>
-              </w:rPr>
-            </w:pPr>
+                <w:sz w:val="24"/>
+                <w:szCs w:val="24"/>
+              </w:rPr>
+            </w:pPr>
+            <w:r>
+              <w:rPr>
+                <w:sz w:val="24"/>
+                <w:szCs w:val="24"/>
+              </w:rPr>
+              <w:t>24/03/2021</w:t>
+            </w:r>
           </w:p>
         </w:tc>
       </w:tr>
@@ -1579,14 +1562,24 @@
           <w:p>
             <w:pPr>
               <w:rPr>
-                <w:rFonts w:ascii="Verdana" w:hAnsi="Verdana"/>
-                <w:b/>
-                <w:color w:val="000000"/>
-                <w:sz w:val="18"/>
-                <w:szCs w:val="18"/>
-                <w:lang w:val="es-ES"/>
-              </w:rPr>
-            </w:pPr>
+                <w:sz w:val="24"/>
+                <w:szCs w:val="24"/>
+              </w:rPr>
+            </w:pPr>
+            <w:r>
+              <w:rPr>
+                <w:sz w:val="24"/>
+                <w:szCs w:val="24"/>
+              </w:rPr>
+              <w:t xml:space="preserve">Alejandro </w:t>
+            </w:r>
+            <w:r>
+              <w:rPr>
+                <w:sz w:val="24"/>
+                <w:szCs w:val="24"/>
+              </w:rPr>
+              <w:t>Lopez</w:t>
+            </w:r>
           </w:p>
         </w:tc>
         <w:tc>
@@ -1596,14 +1589,17 @@
           <w:p>
             <w:pPr>
               <w:rPr>
-                <w:rFonts w:ascii="Verdana" w:hAnsi="Verdana"/>
-                <w:b/>
-                <w:color w:val="000000"/>
-                <w:sz w:val="18"/>
-                <w:szCs w:val="18"/>
-                <w:lang w:val="es-ES"/>
-              </w:rPr>
-            </w:pPr>
+                <w:sz w:val="24"/>
+                <w:szCs w:val="24"/>
+              </w:rPr>
+            </w:pPr>
+            <w:r>
+              <w:rPr>
+                <w:sz w:val="24"/>
+                <w:szCs w:val="24"/>
+              </w:rPr>
+              <w:t>24/03/2021</w:t>
+            </w:r>
           </w:p>
         </w:tc>
       </w:tr>
@@ -1619,14 +1615,17 @@
           <w:p>
             <w:pPr>
               <w:rPr>
-                <w:rFonts w:ascii="Verdana" w:hAnsi="Verdana"/>
-                <w:b/>
-                <w:color w:val="000000"/>
-                <w:sz w:val="18"/>
-                <w:szCs w:val="18"/>
-                <w:lang w:val="es-ES"/>
-              </w:rPr>
-            </w:pPr>
+                <w:sz w:val="24"/>
+                <w:szCs w:val="24"/>
+              </w:rPr>
+            </w:pPr>
+            <w:r>
+              <w:rPr>
+                <w:sz w:val="24"/>
+                <w:szCs w:val="24"/>
+              </w:rPr>
+              <w:t>Ian Mena</w:t>
+            </w:r>
           </w:p>
         </w:tc>
         <w:tc>
@@ -1636,14 +1635,17 @@
           <w:p>
             <w:pPr>
               <w:rPr>
-                <w:rFonts w:ascii="Verdana" w:hAnsi="Verdana"/>
-                <w:b/>
-                <w:color w:val="000000"/>
-                <w:sz w:val="18"/>
-                <w:szCs w:val="18"/>
-                <w:lang w:val="es-ES"/>
-              </w:rPr>
-            </w:pPr>
+                <w:sz w:val="24"/>
+                <w:szCs w:val="24"/>
+              </w:rPr>
+            </w:pPr>
+            <w:r>
+              <w:rPr>
+                <w:sz w:val="24"/>
+                <w:szCs w:val="24"/>
+              </w:rPr>
+              <w:t>24/03/2021</w:t>
+            </w:r>
           </w:p>
         </w:tc>
       </w:tr>
@@ -1659,14 +1661,17 @@
           <w:p>
             <w:pPr>
               <w:rPr>
-                <w:rFonts w:ascii="Verdana" w:hAnsi="Verdana"/>
-                <w:b/>
-                <w:color w:val="000000"/>
-                <w:sz w:val="18"/>
-                <w:szCs w:val="18"/>
-                <w:lang w:val="es-ES"/>
-              </w:rPr>
-            </w:pPr>
+                <w:sz w:val="24"/>
+                <w:szCs w:val="24"/>
+              </w:rPr>
+            </w:pPr>
+            <w:r>
+              <w:rPr>
+                <w:sz w:val="24"/>
+                <w:szCs w:val="24"/>
+              </w:rPr>
+              <w:t>Jairo Lomas</w:t>
+            </w:r>
           </w:p>
         </w:tc>
         <w:tc>
@@ -1676,14 +1681,17 @@
           <w:p>
             <w:pPr>
               <w:rPr>
-                <w:rFonts w:ascii="Verdana" w:hAnsi="Verdana"/>
-                <w:b/>
-                <w:color w:val="000000"/>
-                <w:sz w:val="18"/>
-                <w:szCs w:val="18"/>
-                <w:lang w:val="es-ES"/>
-              </w:rPr>
-            </w:pPr>
+                <w:sz w:val="24"/>
+                <w:szCs w:val="24"/>
+              </w:rPr>
+            </w:pPr>
+            <w:r>
+              <w:rPr>
+                <w:sz w:val="24"/>
+                <w:szCs w:val="24"/>
+              </w:rPr>
+              <w:t>24/03/2021</w:t>
+            </w:r>
           </w:p>
         </w:tc>
       </w:tr>
@@ -1699,14 +1707,17 @@
           <w:p>
             <w:pPr>
               <w:rPr>
-                <w:rFonts w:ascii="Verdana" w:hAnsi="Verdana"/>
-                <w:b/>
-                <w:color w:val="000000"/>
-                <w:sz w:val="18"/>
-                <w:szCs w:val="18"/>
-                <w:lang w:val="es-ES"/>
-              </w:rPr>
-            </w:pPr>
+                <w:sz w:val="24"/>
+                <w:szCs w:val="24"/>
+              </w:rPr>
+            </w:pPr>
+            <w:r>
+              <w:rPr>
+                <w:sz w:val="24"/>
+                <w:szCs w:val="24"/>
+              </w:rPr>
+              <w:t>Diego Salazar</w:t>
+            </w:r>
           </w:p>
         </w:tc>
         <w:tc>
@@ -1716,14 +1727,17 @@
           <w:p>
             <w:pPr>
               <w:rPr>
-                <w:rFonts w:ascii="Verdana" w:hAnsi="Verdana"/>
-                <w:b/>
-                <w:color w:val="000000"/>
-                <w:sz w:val="18"/>
-                <w:szCs w:val="18"/>
-                <w:lang w:val="es-ES"/>
-              </w:rPr>
-            </w:pPr>
+                <w:sz w:val="24"/>
+                <w:szCs w:val="24"/>
+              </w:rPr>
+            </w:pPr>
+            <w:r>
+              <w:rPr>
+                <w:sz w:val="24"/>
+                <w:szCs w:val="24"/>
+              </w:rPr>
+              <w:t>24/03/2021</w:t>
+            </w:r>
           </w:p>
         </w:tc>
       </w:tr>
@@ -1762,7 +1776,6 @@
       <w:headerReference w:type="default" r:id="rId8"/>
       <w:footerReference w:type="default" r:id="rId9"/>
       <w:headerReference w:type="first" r:id="rId10"/>
-      <w:footerReference w:type="first" r:id="rId11"/>
       <w:pgSz w:w="11909" w:h="16834" w:code="9"/>
       <w:pgMar w:top="1417" w:right="1701" w:bottom="1417" w:left="1701" w:header="709" w:footer="215" w:gutter="0"/>
       <w:cols w:space="720"/>
@@ -1774,7 +1787,7 @@
 </file>
 
 <file path=word/endnotes.xml><?xml version="1.0" encoding="utf-8"?>
-<w:endnotes xmlns:wpc="http://schemas.microsoft.com/office/word/2010/wordprocessingCanvas" xmlns:cx="http://schemas.microsoft.com/office/drawing/2014/chartex" xmlns:mc="http://schemas.openxmlformats.org/markup-compatibility/2006" xmlns:o="urn:schemas-microsoft-com:office:office" xmlns:r="http://schemas.openxmlformats.org/officeDocument/2006/relationships" xmlns:m="http://schemas.openxmlformats.org/officeDocument/2006/math" xmlns:v="urn:schemas-microsoft-com:vml" xmlns:wp14="http://schemas.microsoft.com/office/word/2010/wordprocessingDrawing" xmlns:wp="http://schemas.openxmlformats.org/drawingml/2006/wordprocessingDrawing" xmlns:w10="urn:schemas-microsoft-com:office:word" xmlns:w="http://schemas.openxmlformats.org/wordprocessingml/2006/main" xmlns:w14="http://schemas.microsoft.com/office/word/2010/wordml" xmlns:w15="http://schemas.microsoft.com/office/word/2012/wordml" xmlns:w16se="http://schemas.microsoft.com/office/word/2015/wordml/symex" xmlns:wpg="http://schemas.microsoft.com/office/word/2010/wordprocessingGroup" xmlns:wpi="http://schemas.microsoft.com/office/word/2010/wordprocessingInk" xmlns:wne="http://schemas.microsoft.com/office/word/2006/wordml" xmlns:wps="http://schemas.microsoft.com/office/word/2010/wordprocessingShape" mc:Ignorable="w14 w15 w16se wp14">
+<w:endnotes xmlns:wpc="http://schemas.microsoft.com/office/word/2010/wordprocessingCanvas" xmlns:cx="http://schemas.microsoft.com/office/drawing/2014/chartex" xmlns:cx1="http://schemas.microsoft.com/office/drawing/2015/9/8/chartex" xmlns:mc="http://schemas.openxmlformats.org/markup-compatibility/2006" xmlns:o="urn:schemas-microsoft-com:office:office" xmlns:r="http://schemas.openxmlformats.org/officeDocument/2006/relationships" xmlns:m="http://schemas.openxmlformats.org/officeDocument/2006/math" xmlns:v="urn:schemas-microsoft-com:vml" xmlns:wp14="http://schemas.microsoft.com/office/word/2010/wordprocessingDrawing" xmlns:wp="http://schemas.openxmlformats.org/drawingml/2006/wordprocessingDrawing" xmlns:w10="urn:schemas-microsoft-com:office:word" xmlns:w="http://schemas.openxmlformats.org/wordprocessingml/2006/main" xmlns:w14="http://schemas.microsoft.com/office/word/2010/wordml" xmlns:w15="http://schemas.microsoft.com/office/word/2012/wordml" xmlns:w16se="http://schemas.microsoft.com/office/word/2015/wordml/symex" xmlns:wpg="http://schemas.microsoft.com/office/word/2010/wordprocessingGroup" xmlns:wpi="http://schemas.microsoft.com/office/word/2010/wordprocessingInk" xmlns:wne="http://schemas.microsoft.com/office/word/2006/wordml" xmlns:wps="http://schemas.microsoft.com/office/word/2010/wordprocessingShape" mc:Ignorable="w14 w15 w16se wp14">
   <w:endnote w:type="separator" w:id="-1">
     <w:p>
       <w:pPr>
@@ -1799,7 +1812,7 @@
 </file>
 
 <file path=word/footer1.xml><?xml version="1.0" encoding="utf-8"?>
-<w:ftr xmlns:wpc="http://schemas.microsoft.com/office/word/2010/wordprocessingCanvas" xmlns:cx="http://schemas.microsoft.com/office/drawing/2014/chartex" xmlns:mc="http://schemas.openxmlformats.org/markup-compatibility/2006" xmlns:o="urn:schemas-microsoft-com:office:office" xmlns:r="http://schemas.openxmlformats.org/officeDocument/2006/relationships" xmlns:m="http://schemas.openxmlformats.org/officeDocument/2006/math" xmlns:v="urn:schemas-microsoft-com:vml" xmlns:wp14="http://schemas.microsoft.com/office/word/2010/wordprocessingDrawing" xmlns:wp="http://schemas.openxmlformats.org/drawingml/2006/wordprocessingDrawing" xmlns:w10="urn:schemas-microsoft-com:office:word" xmlns:w="http://schemas.openxmlformats.org/wordprocessingml/2006/main" xmlns:w14="http://schemas.microsoft.com/office/word/2010/wordml" xmlns:w15="http://schemas.microsoft.com/office/word/2012/wordml" xmlns:w16se="http://schemas.microsoft.com/office/word/2015/wordml/symex" xmlns:wpg="http://schemas.microsoft.com/office/word/2010/wordprocessingGroup" xmlns:wpi="http://schemas.microsoft.com/office/word/2010/wordprocessingInk" xmlns:wne="http://schemas.microsoft.com/office/word/2006/wordml" xmlns:wps="http://schemas.microsoft.com/office/word/2010/wordprocessingShape" mc:Ignorable="w14 w15 w16se wp14">
+<w:ftr xmlns:wpc="http://schemas.microsoft.com/office/word/2010/wordprocessingCanvas" xmlns:cx="http://schemas.microsoft.com/office/drawing/2014/chartex" xmlns:cx1="http://schemas.microsoft.com/office/drawing/2015/9/8/chartex" xmlns:mc="http://schemas.openxmlformats.org/markup-compatibility/2006" xmlns:o="urn:schemas-microsoft-com:office:office" xmlns:r="http://schemas.openxmlformats.org/officeDocument/2006/relationships" xmlns:m="http://schemas.openxmlformats.org/officeDocument/2006/math" xmlns:v="urn:schemas-microsoft-com:vml" xmlns:wp14="http://schemas.microsoft.com/office/word/2010/wordprocessingDrawing" xmlns:wp="http://schemas.openxmlformats.org/drawingml/2006/wordprocessingDrawing" xmlns:w10="urn:schemas-microsoft-com:office:word" xmlns:w="http://schemas.openxmlformats.org/wordprocessingml/2006/main" xmlns:w14="http://schemas.microsoft.com/office/word/2010/wordml" xmlns:w15="http://schemas.microsoft.com/office/word/2012/wordml" xmlns:w16se="http://schemas.microsoft.com/office/word/2015/wordml/symex" xmlns:wpg="http://schemas.microsoft.com/office/word/2010/wordprocessingGroup" xmlns:wpi="http://schemas.microsoft.com/office/word/2010/wordprocessingInk" xmlns:wne="http://schemas.microsoft.com/office/word/2006/wordml" xmlns:wps="http://schemas.microsoft.com/office/word/2010/wordprocessingShape" mc:Ignorable="w14 w15 w16se wp14">
   <w:tbl>
     <w:tblPr>
       <w:tblW w:w="9357" w:type="dxa"/>
@@ -1951,425 +1964,8 @@
 </w:ftr>
 </file>
 
-<file path=word/footer2.xml><?xml version="1.0" encoding="utf-8"?>
-<w:ftr xmlns:wpc="http://schemas.microsoft.com/office/word/2010/wordprocessingCanvas" xmlns:cx="http://schemas.microsoft.com/office/drawing/2014/chartex" xmlns:mc="http://schemas.openxmlformats.org/markup-compatibility/2006" xmlns:o="urn:schemas-microsoft-com:office:office" xmlns:r="http://schemas.openxmlformats.org/officeDocument/2006/relationships" xmlns:m="http://schemas.openxmlformats.org/officeDocument/2006/math" xmlns:v="urn:schemas-microsoft-com:vml" xmlns:wp14="http://schemas.microsoft.com/office/word/2010/wordprocessingDrawing" xmlns:wp="http://schemas.openxmlformats.org/drawingml/2006/wordprocessingDrawing" xmlns:w10="urn:schemas-microsoft-com:office:word" xmlns:w="http://schemas.openxmlformats.org/wordprocessingml/2006/main" xmlns:w14="http://schemas.microsoft.com/office/word/2010/wordml" xmlns:w15="http://schemas.microsoft.com/office/word/2012/wordml" xmlns:w16se="http://schemas.microsoft.com/office/word/2015/wordml/symex" xmlns:wpg="http://schemas.microsoft.com/office/word/2010/wordprocessingGroup" xmlns:wpi="http://schemas.microsoft.com/office/word/2010/wordprocessingInk" xmlns:wne="http://schemas.microsoft.com/office/word/2006/wordml" xmlns:wps="http://schemas.microsoft.com/office/word/2010/wordprocessingShape" mc:Ignorable="w14 w15 w16se wp14">
-  <w:tbl>
-    <w:tblPr>
-      <w:tblW w:w="9357" w:type="dxa"/>
-      <w:tblInd w:w="-318" w:type="dxa"/>
-      <w:tblBorders>
-        <w:top w:val="single" w:sz="4" w:space="0" w:color="auto"/>
-      </w:tblBorders>
-      <w:tblLook w:val="04A0" w:firstRow="1" w:lastRow="0" w:firstColumn="1" w:lastColumn="0" w:noHBand="0" w:noVBand="1"/>
-    </w:tblPr>
-    <w:tblGrid>
-      <w:gridCol w:w="9357"/>
-    </w:tblGrid>
-    <w:tr>
-      <w:tc>
-        <w:tcPr>
-          <w:tcW w:w="9357" w:type="dxa"/>
-        </w:tcPr>
-        <w:p>
-          <w:pPr>
-            <w:pStyle w:val="Piedepgina"/>
-            <w:tabs>
-              <w:tab w:val="left" w:pos="993"/>
-            </w:tabs>
-            <w:jc w:val="center"/>
-            <w:rPr>
-              <w:rFonts w:ascii="Verdana" w:hAnsi="Verdana"/>
-              <w:sz w:val="16"/>
-              <w:szCs w:val="16"/>
-              <w:lang w:val="pt-BR"/>
-            </w:rPr>
-          </w:pPr>
-          <w:r>
-            <w:rPr>
-              <w:rFonts w:ascii="Verdana" w:hAnsi="Verdana"/>
-              <w:sz w:val="16"/>
-              <w:szCs w:val="16"/>
-              <w:lang w:val="es-ES"/>
-            </w:rPr>
-            <w:t xml:space="preserve">Contacto: </w:t>
-          </w:r>
-          <w:hyperlink r:id="rId1" w:history="1">
-            <w:r>
-              <w:rPr>
-                <w:rStyle w:val="Hipervnculo"/>
-                <w:rFonts w:ascii="Verdana" w:hAnsi="Verdana"/>
-                <w:sz w:val="16"/>
-                <w:szCs w:val="16"/>
-                <w:lang w:val="es-ES"/>
-              </w:rPr>
-              <w:t>informes@dharma-consulting.com</w:t>
-            </w:r>
-          </w:hyperlink>
-          <w:r>
-            <w:rPr>
-              <w:rFonts w:ascii="Verdana" w:hAnsi="Verdana"/>
-              <w:sz w:val="16"/>
-              <w:szCs w:val="16"/>
-              <w:lang w:val="es-ES"/>
-            </w:rPr>
-            <w:t xml:space="preserve">  Página Web: </w:t>
-          </w:r>
-          <w:hyperlink r:id="rId2" w:history="1">
-            <w:r>
-              <w:rPr>
-                <w:rStyle w:val="Hipervnculo"/>
-                <w:rFonts w:ascii="Verdana" w:hAnsi="Verdana"/>
-                <w:sz w:val="16"/>
-                <w:szCs w:val="16"/>
-                <w:lang w:val="es-ES"/>
-              </w:rPr>
-              <w:t>www.dharmacon.net</w:t>
-            </w:r>
-          </w:hyperlink>
-        </w:p>
-        <w:p>
-          <w:pPr>
-            <w:pStyle w:val="Piedepgina"/>
-            <w:tabs>
-              <w:tab w:val="left" w:pos="993"/>
-            </w:tabs>
-            <w:jc w:val="center"/>
-            <w:rPr>
-              <w:rFonts w:ascii="Verdana" w:hAnsi="Verdana"/>
-              <w:sz w:val="16"/>
-              <w:szCs w:val="16"/>
-              <w:lang w:val="pt-BR"/>
-            </w:rPr>
-          </w:pPr>
-        </w:p>
-      </w:tc>
-    </w:tr>
-    <w:tr>
-      <w:tc>
-        <w:tcPr>
-          <w:tcW w:w="9357" w:type="dxa"/>
-        </w:tcPr>
-        <w:p>
-          <w:pPr>
-            <w:pStyle w:val="Piedepgina"/>
-            <w:jc w:val="center"/>
-            <w:rPr>
-              <w:rFonts w:ascii="Verdana" w:hAnsi="Verdana"/>
-              <w:sz w:val="14"/>
-              <w:szCs w:val="14"/>
-              <w:lang w:val="es-PE"/>
-            </w:rPr>
-          </w:pPr>
-          <w:r>
-            <w:rPr>
-              <w:rFonts w:ascii="Verdana" w:hAnsi="Verdana"/>
-              <w:sz w:val="14"/>
-              <w:szCs w:val="14"/>
-              <w:lang w:val="es-PE"/>
-            </w:rPr>
-            <w:t>El</w:t>
-          </w:r>
-          <w:r>
-            <w:rPr>
-              <w:rFonts w:ascii="Verdana" w:hAnsi="Verdana"/>
-              <w:sz w:val="14"/>
-              <w:szCs w:val="14"/>
-              <w:lang w:val="es-PE"/>
-            </w:rPr>
-            <w:t xml:space="preserve"> logotipo PMI </w:t>
-          </w:r>
-          <w:proofErr w:type="spellStart"/>
-          <w:r>
-            <w:rPr>
-              <w:rFonts w:ascii="Verdana" w:hAnsi="Verdana"/>
-              <w:sz w:val="14"/>
-              <w:szCs w:val="14"/>
-              <w:lang w:val="es-PE"/>
-            </w:rPr>
-            <w:t>Registered</w:t>
-          </w:r>
-          <w:proofErr w:type="spellEnd"/>
-          <w:r>
-            <w:rPr>
-              <w:rFonts w:ascii="Verdana" w:hAnsi="Verdana"/>
-              <w:sz w:val="14"/>
-              <w:szCs w:val="14"/>
-              <w:lang w:val="es-PE"/>
-            </w:rPr>
-            <w:t xml:space="preserve"> </w:t>
-          </w:r>
-          <w:proofErr w:type="spellStart"/>
-          <w:r>
-            <w:rPr>
-              <w:rFonts w:ascii="Verdana" w:hAnsi="Verdana"/>
-              <w:sz w:val="14"/>
-              <w:szCs w:val="14"/>
-              <w:lang w:val="es-PE"/>
-            </w:rPr>
-            <w:t>Education</w:t>
-          </w:r>
-          <w:proofErr w:type="spellEnd"/>
-          <w:r>
-            <w:rPr>
-              <w:rFonts w:ascii="Verdana" w:hAnsi="Verdana"/>
-              <w:sz w:val="14"/>
-              <w:szCs w:val="14"/>
-              <w:lang w:val="es-PE"/>
-            </w:rPr>
-            <w:t xml:space="preserve"> </w:t>
-          </w:r>
-          <w:proofErr w:type="spellStart"/>
-          <w:r>
-            <w:rPr>
-              <w:rFonts w:ascii="Verdana" w:hAnsi="Verdana"/>
-              <w:sz w:val="14"/>
-              <w:szCs w:val="14"/>
-              <w:lang w:val="es-PE"/>
-            </w:rPr>
-            <w:t>Provider</w:t>
-          </w:r>
-          <w:proofErr w:type="spellEnd"/>
-          <w:r>
-            <w:rPr>
-              <w:rFonts w:ascii="Verdana" w:hAnsi="Verdana"/>
-              <w:sz w:val="14"/>
-              <w:szCs w:val="14"/>
-              <w:lang w:val="es-PE"/>
-            </w:rPr>
-            <w:t xml:space="preserve"> es una marca registrada del Project Management </w:t>
-          </w:r>
-          <w:proofErr w:type="spellStart"/>
-          <w:r>
-            <w:rPr>
-              <w:rFonts w:ascii="Verdana" w:hAnsi="Verdana"/>
-              <w:sz w:val="14"/>
-              <w:szCs w:val="14"/>
-              <w:lang w:val="es-PE"/>
-            </w:rPr>
-            <w:t>Institute</w:t>
-          </w:r>
-          <w:proofErr w:type="spellEnd"/>
-          <w:r>
-            <w:rPr>
-              <w:rFonts w:ascii="Verdana" w:hAnsi="Verdana"/>
-              <w:sz w:val="14"/>
-              <w:szCs w:val="14"/>
-              <w:lang w:val="es-PE"/>
-            </w:rPr>
-            <w:t>, Inc.</w:t>
-          </w:r>
-        </w:p>
-        <w:p>
-          <w:pPr>
-            <w:pStyle w:val="Piedepgina"/>
-            <w:tabs>
-              <w:tab w:val="left" w:pos="993"/>
-            </w:tabs>
-            <w:jc w:val="center"/>
-            <w:rPr>
-              <w:rFonts w:ascii="Verdana" w:hAnsi="Verdana"/>
-              <w:sz w:val="16"/>
-              <w:szCs w:val="16"/>
-              <w:lang w:val="es-ES"/>
-            </w:rPr>
-          </w:pPr>
-          <w:proofErr w:type="spellStart"/>
-          <w:r>
-            <w:rPr>
-              <w:rFonts w:ascii="Verdana" w:hAnsi="Verdana"/>
-              <w:sz w:val="14"/>
-              <w:szCs w:val="16"/>
-              <w:lang w:val="es-ES"/>
-            </w:rPr>
-            <w:t>Dharma</w:t>
-          </w:r>
-          <w:proofErr w:type="spellEnd"/>
-          <w:r>
-            <w:rPr>
-              <w:rFonts w:ascii="Verdana" w:hAnsi="Verdana"/>
-              <w:sz w:val="14"/>
-              <w:szCs w:val="16"/>
-              <w:lang w:val="es-ES"/>
-            </w:rPr>
-            <w:t xml:space="preserve"> </w:t>
-          </w:r>
-          <w:proofErr w:type="spellStart"/>
-          <w:r>
-            <w:rPr>
-              <w:rFonts w:ascii="Verdana" w:hAnsi="Verdana"/>
-              <w:sz w:val="14"/>
-              <w:szCs w:val="16"/>
-              <w:lang w:val="es-ES"/>
-            </w:rPr>
-            <w:t>Consulting</w:t>
-          </w:r>
-          <w:proofErr w:type="spellEnd"/>
-          <w:r>
-            <w:rPr>
-              <w:rFonts w:ascii="Verdana" w:hAnsi="Verdana"/>
-              <w:sz w:val="14"/>
-              <w:szCs w:val="16"/>
-              <w:lang w:val="es-ES"/>
-            </w:rPr>
-            <w:t xml:space="preserve"> como un </w:t>
-          </w:r>
-          <w:proofErr w:type="spellStart"/>
-          <w:r>
-            <w:rPr>
-              <w:rFonts w:ascii="Verdana" w:hAnsi="Verdana"/>
-              <w:sz w:val="14"/>
-              <w:szCs w:val="16"/>
-              <w:lang w:val="es-ES"/>
-            </w:rPr>
-            <w:t>Registered</w:t>
-          </w:r>
-          <w:proofErr w:type="spellEnd"/>
-          <w:r>
-            <w:rPr>
-              <w:rFonts w:ascii="Verdana" w:hAnsi="Verdana"/>
-              <w:sz w:val="14"/>
-              <w:szCs w:val="16"/>
-              <w:lang w:val="es-ES"/>
-            </w:rPr>
-            <w:t xml:space="preserve"> </w:t>
-          </w:r>
-          <w:proofErr w:type="spellStart"/>
-          <w:r>
-            <w:rPr>
-              <w:rFonts w:ascii="Verdana" w:hAnsi="Verdana"/>
-              <w:sz w:val="14"/>
-              <w:szCs w:val="16"/>
-              <w:lang w:val="es-ES"/>
-            </w:rPr>
-            <w:t>Education</w:t>
-          </w:r>
-          <w:proofErr w:type="spellEnd"/>
-          <w:r>
-            <w:rPr>
-              <w:rFonts w:ascii="Verdana" w:hAnsi="Verdana"/>
-              <w:sz w:val="14"/>
-              <w:szCs w:val="16"/>
-              <w:lang w:val="es-ES"/>
-            </w:rPr>
-            <w:t xml:space="preserve"> </w:t>
-          </w:r>
-          <w:proofErr w:type="spellStart"/>
-          <w:r>
-            <w:rPr>
-              <w:rFonts w:ascii="Verdana" w:hAnsi="Verdana"/>
-              <w:sz w:val="14"/>
-              <w:szCs w:val="16"/>
-              <w:lang w:val="es-ES"/>
-            </w:rPr>
-            <w:t>Provider</w:t>
-          </w:r>
-          <w:proofErr w:type="spellEnd"/>
-          <w:r>
-            <w:rPr>
-              <w:rFonts w:ascii="Verdana" w:hAnsi="Verdana"/>
-              <w:sz w:val="14"/>
-              <w:szCs w:val="16"/>
-              <w:lang w:val="es-ES"/>
-            </w:rPr>
-            <w:t xml:space="preserve"> (R.E.P.) ha sido revisada y aprobada por el Project Management </w:t>
-          </w:r>
-          <w:proofErr w:type="spellStart"/>
-          <w:r>
-            <w:rPr>
-              <w:rFonts w:ascii="Verdana" w:hAnsi="Verdana"/>
-              <w:sz w:val="14"/>
-              <w:szCs w:val="16"/>
-              <w:lang w:val="es-ES"/>
-            </w:rPr>
-            <w:t>Institute</w:t>
-          </w:r>
-          <w:proofErr w:type="spellEnd"/>
-          <w:r>
-            <w:rPr>
-              <w:rFonts w:ascii="Verdana" w:hAnsi="Verdana"/>
-              <w:sz w:val="14"/>
-              <w:szCs w:val="16"/>
-              <w:lang w:val="es-ES"/>
-            </w:rPr>
-            <w:t xml:space="preserve"> (PMI) para otorgar unidades de desarrollo profesional (</w:t>
-          </w:r>
-          <w:proofErr w:type="spellStart"/>
-          <w:r>
-            <w:rPr>
-              <w:rFonts w:ascii="Verdana" w:hAnsi="Verdana"/>
-              <w:sz w:val="14"/>
-              <w:szCs w:val="16"/>
-              <w:lang w:val="es-ES"/>
-            </w:rPr>
-            <w:t>PDUs</w:t>
-          </w:r>
-          <w:proofErr w:type="spellEnd"/>
-          <w:r>
-            <w:rPr>
-              <w:rFonts w:ascii="Verdana" w:hAnsi="Verdana"/>
-              <w:sz w:val="14"/>
-              <w:szCs w:val="16"/>
-              <w:lang w:val="es-ES"/>
-            </w:rPr>
-            <w:t xml:space="preserve">) por sus cursos. </w:t>
-          </w:r>
-          <w:proofErr w:type="spellStart"/>
-          <w:r>
-            <w:rPr>
-              <w:rFonts w:ascii="Verdana" w:hAnsi="Verdana"/>
-              <w:sz w:val="14"/>
-              <w:szCs w:val="16"/>
-              <w:lang w:val="es-ES"/>
-            </w:rPr>
-            <w:t>Dharma</w:t>
-          </w:r>
-          <w:proofErr w:type="spellEnd"/>
-          <w:r>
-            <w:rPr>
-              <w:rFonts w:ascii="Verdana" w:hAnsi="Verdana"/>
-              <w:sz w:val="14"/>
-              <w:szCs w:val="16"/>
-              <w:lang w:val="es-ES"/>
-            </w:rPr>
-            <w:t xml:space="preserve"> </w:t>
-          </w:r>
-          <w:proofErr w:type="spellStart"/>
-          <w:r>
-            <w:rPr>
-              <w:rFonts w:ascii="Verdana" w:hAnsi="Verdana"/>
-              <w:sz w:val="14"/>
-              <w:szCs w:val="16"/>
-              <w:lang w:val="es-ES"/>
-            </w:rPr>
-            <w:t>Consulting</w:t>
-          </w:r>
-          <w:proofErr w:type="spellEnd"/>
-          <w:r>
-            <w:rPr>
-              <w:rFonts w:ascii="Verdana" w:hAnsi="Verdana"/>
-              <w:sz w:val="14"/>
-              <w:szCs w:val="16"/>
-              <w:lang w:val="es-ES"/>
-            </w:rPr>
-            <w:t xml:space="preserve"> ha aceptado regirse por los criterios establecidos de aseguramiento de calidad del PMI.</w:t>
-          </w:r>
-        </w:p>
-      </w:tc>
-    </w:tr>
-  </w:tbl>
-  <w:p>
-    <w:pPr>
-      <w:pStyle w:val="Piedepgina"/>
-      <w:rPr>
-        <w:lang w:val="es-PE"/>
-      </w:rPr>
-    </w:pPr>
-  </w:p>
-</w:ftr>
-</file>
-
 <file path=word/footnotes.xml><?xml version="1.0" encoding="utf-8"?>
-<w:footnotes xmlns:wpc="http://schemas.microsoft.com/office/word/2010/wordprocessingCanvas" xmlns:cx="http://schemas.microsoft.com/office/drawing/2014/chartex" xmlns:mc="http://schemas.openxmlformats.org/markup-compatibility/2006" xmlns:o="urn:schemas-microsoft-com:office:office" xmlns:r="http://schemas.openxmlformats.org/officeDocument/2006/relationships" xmlns:m="http://schemas.openxmlformats.org/officeDocument/2006/math" xmlns:v="urn:schemas-microsoft-com:vml" xmlns:wp14="http://schemas.microsoft.com/office/word/2010/wordprocessingDrawing" xmlns:wp="http://schemas.openxmlformats.org/drawingml/2006/wordprocessingDrawing" xmlns:w10="urn:schemas-microsoft-com:office:word" xmlns:w="http://schemas.openxmlformats.org/wordprocessingml/2006/main" xmlns:w14="http://schemas.microsoft.com/office/word/2010/wordml" xmlns:w15="http://schemas.microsoft.com/office/word/2012/wordml" xmlns:w16se="http://schemas.microsoft.com/office/word/2015/wordml/symex" xmlns:wpg="http://schemas.microsoft.com/office/word/2010/wordprocessingGroup" xmlns:wpi="http://schemas.microsoft.com/office/word/2010/wordprocessingInk" xmlns:wne="http://schemas.microsoft.com/office/word/2006/wordml" xmlns:wps="http://schemas.microsoft.com/office/word/2010/wordprocessingShape" mc:Ignorable="w14 w15 w16se wp14">
+<w:footnotes xmlns:wpc="http://schemas.microsoft.com/office/word/2010/wordprocessingCanvas" xmlns:cx="http://schemas.microsoft.com/office/drawing/2014/chartex" xmlns:cx1="http://schemas.microsoft.com/office/drawing/2015/9/8/chartex" xmlns:mc="http://schemas.openxmlformats.org/markup-compatibility/2006" xmlns:o="urn:schemas-microsoft-com:office:office" xmlns:r="http://schemas.openxmlformats.org/officeDocument/2006/relationships" xmlns:m="http://schemas.openxmlformats.org/officeDocument/2006/math" xmlns:v="urn:schemas-microsoft-com:vml" xmlns:wp14="http://schemas.microsoft.com/office/word/2010/wordprocessingDrawing" xmlns:wp="http://schemas.openxmlformats.org/drawingml/2006/wordprocessingDrawing" xmlns:w10="urn:schemas-microsoft-com:office:word" xmlns:w="http://schemas.openxmlformats.org/wordprocessingml/2006/main" xmlns:w14="http://schemas.microsoft.com/office/word/2010/wordml" xmlns:w15="http://schemas.microsoft.com/office/word/2012/wordml" xmlns:w16se="http://schemas.microsoft.com/office/word/2015/wordml/symex" xmlns:wpg="http://schemas.microsoft.com/office/word/2010/wordprocessingGroup" xmlns:wpi="http://schemas.microsoft.com/office/word/2010/wordprocessingInk" xmlns:wne="http://schemas.microsoft.com/office/word/2006/wordml" xmlns:wps="http://schemas.microsoft.com/office/word/2010/wordprocessingShape" mc:Ignorable="w14 w15 w16se wp14">
   <w:footnote w:type="separator" w:id="-1">
     <w:p>
       <w:pPr>
@@ -2394,7 +1990,7 @@
 </file>
 
 <file path=word/header1.xml><?xml version="1.0" encoding="utf-8"?>
-<w:hdr xmlns:wpc="http://schemas.microsoft.com/office/word/2010/wordprocessingCanvas" xmlns:cx="http://schemas.microsoft.com/office/drawing/2014/chartex" xmlns:mc="http://schemas.openxmlformats.org/markup-compatibility/2006" xmlns:o="urn:schemas-microsoft-com:office:office" xmlns:r="http://schemas.openxmlformats.org/officeDocument/2006/relationships" xmlns:m="http://schemas.openxmlformats.org/officeDocument/2006/math" xmlns:v="urn:schemas-microsoft-com:vml" xmlns:wp14="http://schemas.microsoft.com/office/word/2010/wordprocessingDrawing" xmlns:wp="http://schemas.openxmlformats.org/drawingml/2006/wordprocessingDrawing" xmlns:w10="urn:schemas-microsoft-com:office:word" xmlns:w="http://schemas.openxmlformats.org/wordprocessingml/2006/main" xmlns:w14="http://schemas.microsoft.com/office/word/2010/wordml" xmlns:w15="http://schemas.microsoft.com/office/word/2012/wordml" xmlns:w16se="http://schemas.microsoft.com/office/word/2015/wordml/symex" xmlns:wpg="http://schemas.microsoft.com/office/word/2010/wordprocessingGroup" xmlns:wpi="http://schemas.microsoft.com/office/word/2010/wordprocessingInk" xmlns:wne="http://schemas.microsoft.com/office/word/2006/wordml" xmlns:wps="http://schemas.microsoft.com/office/word/2010/wordprocessingShape" mc:Ignorable="w14 w15 w16se wp14">
+<w:hdr xmlns:wpc="http://schemas.microsoft.com/office/word/2010/wordprocessingCanvas" xmlns:cx="http://schemas.microsoft.com/office/drawing/2014/chartex" xmlns:cx1="http://schemas.microsoft.com/office/drawing/2015/9/8/chartex" xmlns:mc="http://schemas.openxmlformats.org/markup-compatibility/2006" xmlns:o="urn:schemas-microsoft-com:office:office" xmlns:r="http://schemas.openxmlformats.org/officeDocument/2006/relationships" xmlns:m="http://schemas.openxmlformats.org/officeDocument/2006/math" xmlns:v="urn:schemas-microsoft-com:vml" xmlns:wp14="http://schemas.microsoft.com/office/word/2010/wordprocessingDrawing" xmlns:wp="http://schemas.openxmlformats.org/drawingml/2006/wordprocessingDrawing" xmlns:w10="urn:schemas-microsoft-com:office:word" xmlns:w="http://schemas.openxmlformats.org/wordprocessingml/2006/main" xmlns:w14="http://schemas.microsoft.com/office/word/2010/wordml" xmlns:w15="http://schemas.microsoft.com/office/word/2012/wordml" xmlns:w16se="http://schemas.microsoft.com/office/word/2015/wordml/symex" xmlns:wpg="http://schemas.microsoft.com/office/word/2010/wordprocessingGroup" xmlns:wpi="http://schemas.microsoft.com/office/word/2010/wordprocessingInk" xmlns:wne="http://schemas.microsoft.com/office/word/2006/wordml" xmlns:wps="http://schemas.microsoft.com/office/word/2010/wordprocessingShape" mc:Ignorable="w14 w15 w16se wp14">
   <w:p>
     <w:pPr>
       <w:pStyle w:val="Encabezado"/>
@@ -2428,7 +2024,7 @@
           <v:path o:extrusionok="f" gradientshapeok="t" o:connecttype="rect"/>
           <o:lock v:ext="edit" aspectratio="t"/>
         </v:shapetype>
-        <v:shape id="WordPictureWatermark89016610" o:spid="_x0000_s4098" type="#_x0000_t75" style="position:absolute;margin-left:0;margin-top:0;width:453.55pt;height:79.4pt;z-index:-251657216;mso-position-horizontal:center;mso-position-horizontal-relative:margin;mso-position-vertical:center;mso-position-vertical-relative:margin" o:allowincell="f">
+        <v:shape id="WordPictureWatermark89016610" o:spid="_x0000_s2050" type="#_x0000_t75" style="position:absolute;margin-left:0;margin-top:0;width:453.55pt;height:79.4pt;z-index:-251657216;mso-position-horizontal:center;mso-position-horizontal-relative:margin;mso-position-vertical:center;mso-position-vertical-relative:margin" o:allowincell="f">
           <v:imagedata r:id="rId1" o:title="Marca Agua" gain="19661f" blacklevel="22938f"/>
           <w10:wrap anchorx="margin" anchory="margin"/>
         </v:shape>
@@ -2463,7 +2059,7 @@
 </file>
 
 <file path=word/header2.xml><?xml version="1.0" encoding="utf-8"?>
-<w:hdr xmlns:wpc="http://schemas.microsoft.com/office/word/2010/wordprocessingCanvas" xmlns:cx="http://schemas.microsoft.com/office/drawing/2014/chartex" xmlns:mc="http://schemas.openxmlformats.org/markup-compatibility/2006" xmlns:o="urn:schemas-microsoft-com:office:office" xmlns:r="http://schemas.openxmlformats.org/officeDocument/2006/relationships" xmlns:m="http://schemas.openxmlformats.org/officeDocument/2006/math" xmlns:v="urn:schemas-microsoft-com:vml" xmlns:wp14="http://schemas.microsoft.com/office/word/2010/wordprocessingDrawing" xmlns:wp="http://schemas.openxmlformats.org/drawingml/2006/wordprocessingDrawing" xmlns:w10="urn:schemas-microsoft-com:office:word" xmlns:w="http://schemas.openxmlformats.org/wordprocessingml/2006/main" xmlns:w14="http://schemas.microsoft.com/office/word/2010/wordml" xmlns:w15="http://schemas.microsoft.com/office/word/2012/wordml" xmlns:w16se="http://schemas.microsoft.com/office/word/2015/wordml/symex" xmlns:wpg="http://schemas.microsoft.com/office/word/2010/wordprocessingGroup" xmlns:wpi="http://schemas.microsoft.com/office/word/2010/wordprocessingInk" xmlns:wne="http://schemas.microsoft.com/office/word/2006/wordml" xmlns:wps="http://schemas.microsoft.com/office/word/2010/wordprocessingShape" mc:Ignorable="w14 w15 w16se wp14">
+<w:hdr xmlns:wpc="http://schemas.microsoft.com/office/word/2010/wordprocessingCanvas" xmlns:cx="http://schemas.microsoft.com/office/drawing/2014/chartex" xmlns:cx1="http://schemas.microsoft.com/office/drawing/2015/9/8/chartex" xmlns:mc="http://schemas.openxmlformats.org/markup-compatibility/2006" xmlns:o="urn:schemas-microsoft-com:office:office" xmlns:r="http://schemas.openxmlformats.org/officeDocument/2006/relationships" xmlns:m="http://schemas.openxmlformats.org/officeDocument/2006/math" xmlns:v="urn:schemas-microsoft-com:vml" xmlns:wp14="http://schemas.microsoft.com/office/word/2010/wordprocessingDrawing" xmlns:wp="http://schemas.openxmlformats.org/drawingml/2006/wordprocessingDrawing" xmlns:w10="urn:schemas-microsoft-com:office:word" xmlns:w="http://schemas.openxmlformats.org/wordprocessingml/2006/main" xmlns:w14="http://schemas.microsoft.com/office/word/2010/wordml" xmlns:w15="http://schemas.microsoft.com/office/word/2012/wordml" xmlns:w16se="http://schemas.microsoft.com/office/word/2015/wordml/symex" xmlns:wpg="http://schemas.microsoft.com/office/word/2010/wordprocessingGroup" xmlns:wpi="http://schemas.microsoft.com/office/word/2010/wordprocessingInk" xmlns:wne="http://schemas.microsoft.com/office/word/2006/wordml" xmlns:wps="http://schemas.microsoft.com/office/word/2010/wordprocessingShape" mc:Ignorable="w14 w15 w16se wp14">
   <w:tbl>
     <w:tblPr>
       <w:tblW w:w="0" w:type="dxa"/>
@@ -2506,7 +2102,7 @@
           <w:r>
             <w:rPr>
               <w:noProof/>
-              <w:lang w:val="es-PE" w:eastAsia="es-PE"/>
+              <w:lang w:eastAsia="en-US"/>
             </w:rPr>
             <w:drawing>
               <wp:inline distT="0" distB="0" distL="0" distR="0">
@@ -2595,7 +2191,7 @@
           <w:r>
             <w:rPr>
               <w:noProof/>
-              <w:lang w:val="es-PE" w:eastAsia="es-PE"/>
+              <w:lang w:eastAsia="en-US"/>
             </w:rPr>
             <w:drawing>
               <wp:inline distT="0" distB="0" distL="0" distR="0">
@@ -2667,7 +2263,7 @@
           <w:r>
             <w:rPr>
               <w:noProof/>
-              <w:lang w:val="es-PE" w:eastAsia="es-PE"/>
+              <w:lang w:eastAsia="en-US"/>
             </w:rPr>
             <w:drawing>
               <wp:inline distT="0" distB="0" distL="0" distR="0">
@@ -2793,7 +2389,7 @@
           <v:path o:extrusionok="f" gradientshapeok="t" o:connecttype="rect"/>
           <o:lock v:ext="edit" aspectratio="t"/>
         </v:shapetype>
-        <v:shape id="WordPictureWatermark89016611" o:spid="_x0000_s4099" type="#_x0000_t75" style="position:absolute;margin-left:0;margin-top:0;width:453.55pt;height:79.4pt;z-index:-251656192;mso-position-horizontal:center;mso-position-horizontal-relative:margin;mso-position-vertical:center;mso-position-vertical-relative:margin" o:allowincell="f">
+        <v:shape id="WordPictureWatermark89016611" o:spid="_x0000_s2051" type="#_x0000_t75" style="position:absolute;margin-left:0;margin-top:0;width:453.55pt;height:79.4pt;z-index:-251656192;mso-position-horizontal:center;mso-position-horizontal-relative:margin;mso-position-vertical:center;mso-position-vertical-relative:margin" o:allowincell="f">
           <v:imagedata r:id="rId4" o:title="Marca Agua" gain="19661f" blacklevel="22938f"/>
           <w10:wrap anchorx="margin" anchory="margin"/>
         </v:shape>
@@ -2804,7 +2400,7 @@
 </file>
 
 <file path=word/header3.xml><?xml version="1.0" encoding="utf-8"?>
-<w:hdr xmlns:wpc="http://schemas.microsoft.com/office/word/2010/wordprocessingCanvas" xmlns:cx="http://schemas.microsoft.com/office/drawing/2014/chartex" xmlns:mc="http://schemas.openxmlformats.org/markup-compatibility/2006" xmlns:o="urn:schemas-microsoft-com:office:office" xmlns:r="http://schemas.openxmlformats.org/officeDocument/2006/relationships" xmlns:m="http://schemas.openxmlformats.org/officeDocument/2006/math" xmlns:v="urn:schemas-microsoft-com:vml" xmlns:wp14="http://schemas.microsoft.com/office/word/2010/wordprocessingDrawing" xmlns:wp="http://schemas.openxmlformats.org/drawingml/2006/wordprocessingDrawing" xmlns:w10="urn:schemas-microsoft-com:office:word" xmlns:w="http://schemas.openxmlformats.org/wordprocessingml/2006/main" xmlns:w14="http://schemas.microsoft.com/office/word/2010/wordml" xmlns:w15="http://schemas.microsoft.com/office/word/2012/wordml" xmlns:w16se="http://schemas.microsoft.com/office/word/2015/wordml/symex" xmlns:wpg="http://schemas.microsoft.com/office/word/2010/wordprocessingGroup" xmlns:wpi="http://schemas.microsoft.com/office/word/2010/wordprocessingInk" xmlns:wne="http://schemas.microsoft.com/office/word/2006/wordml" xmlns:wps="http://schemas.microsoft.com/office/word/2010/wordprocessingShape" mc:Ignorable="w14 w15 w16se wp14">
+<w:hdr xmlns:wpc="http://schemas.microsoft.com/office/word/2010/wordprocessingCanvas" xmlns:cx="http://schemas.microsoft.com/office/drawing/2014/chartex" xmlns:cx1="http://schemas.microsoft.com/office/drawing/2015/9/8/chartex" xmlns:mc="http://schemas.openxmlformats.org/markup-compatibility/2006" xmlns:o="urn:schemas-microsoft-com:office:office" xmlns:r="http://schemas.openxmlformats.org/officeDocument/2006/relationships" xmlns:m="http://schemas.openxmlformats.org/officeDocument/2006/math" xmlns:v="urn:schemas-microsoft-com:vml" xmlns:wp14="http://schemas.microsoft.com/office/word/2010/wordprocessingDrawing" xmlns:wp="http://schemas.openxmlformats.org/drawingml/2006/wordprocessingDrawing" xmlns:w10="urn:schemas-microsoft-com:office:word" xmlns:w="http://schemas.openxmlformats.org/wordprocessingml/2006/main" xmlns:w14="http://schemas.microsoft.com/office/word/2010/wordml" xmlns:w15="http://schemas.microsoft.com/office/word/2012/wordml" xmlns:w16se="http://schemas.microsoft.com/office/word/2015/wordml/symex" xmlns:wpg="http://schemas.microsoft.com/office/word/2010/wordprocessingGroup" xmlns:wpi="http://schemas.microsoft.com/office/word/2010/wordprocessingInk" xmlns:wne="http://schemas.microsoft.com/office/word/2006/wordml" xmlns:wps="http://schemas.microsoft.com/office/word/2010/wordprocessingShape" mc:Ignorable="w14 w15 w16se wp14">
   <w:tbl>
     <w:tblPr>
       <w:tblW w:w="0" w:type="dxa"/>
@@ -2844,60 +2440,6 @@
               <w:lang w:val="es-ES" w:eastAsia="en-US"/>
             </w:rPr>
           </w:pPr>
-          <w:r>
-            <w:rPr>
-              <w:noProof/>
-              <w:lang w:val="es-PE" w:eastAsia="es-PE"/>
-            </w:rPr>
-            <w:drawing>
-              <wp:inline distT="0" distB="0" distL="0" distR="0" wp14:anchorId="53E3D548" wp14:editId="667A0717">
-                <wp:extent cx="1924050" cy="438150"/>
-                <wp:effectExtent l="0" t="0" r="0" b="0"/>
-                <wp:docPr id="1" name="Imagen 3" descr="CA 1"/>
-                <wp:cNvGraphicFramePr>
-                  <a:graphicFrameLocks xmlns:a="http://schemas.openxmlformats.org/drawingml/2006/main" noChangeAspect="1"/>
-                </wp:cNvGraphicFramePr>
-                <a:graphic xmlns:a="http://schemas.openxmlformats.org/drawingml/2006/main">
-                  <a:graphicData uri="http://schemas.openxmlformats.org/drawingml/2006/picture">
-                    <pic:pic xmlns:pic="http://schemas.openxmlformats.org/drawingml/2006/picture">
-                      <pic:nvPicPr>
-                        <pic:cNvPr id="0" name="Imagen 3" descr="CA 1"/>
-                        <pic:cNvPicPr>
-                          <a:picLocks noChangeAspect="1" noChangeArrowheads="1"/>
-                        </pic:cNvPicPr>
-                      </pic:nvPicPr>
-                      <pic:blipFill>
-                        <a:blip r:embed="rId1">
-                          <a:extLst>
-                            <a:ext uri="{28A0092B-C50C-407E-A947-70E740481C1C}">
-                              <a14:useLocalDpi xmlns:a14="http://schemas.microsoft.com/office/drawing/2010/main" val="0"/>
-                            </a:ext>
-                          </a:extLst>
-                        </a:blip>
-                        <a:srcRect/>
-                        <a:stretch>
-                          <a:fillRect/>
-                        </a:stretch>
-                      </pic:blipFill>
-                      <pic:spPr bwMode="auto">
-                        <a:xfrm>
-                          <a:off x="0" y="0"/>
-                          <a:ext cx="1924050" cy="438150"/>
-                        </a:xfrm>
-                        <a:prstGeom prst="rect">
-                          <a:avLst/>
-                        </a:prstGeom>
-                        <a:noFill/>
-                        <a:ln>
-                          <a:noFill/>
-                        </a:ln>
-                      </pic:spPr>
-                    </pic:pic>
-                  </a:graphicData>
-                </a:graphic>
-              </wp:inline>
-            </w:drawing>
-          </w:r>
         </w:p>
       </w:tc>
       <w:tc>
@@ -2933,60 +2475,6 @@
             <w:pStyle w:val="Encabezado"/>
             <w:jc w:val="center"/>
           </w:pPr>
-          <w:r>
-            <w:rPr>
-              <w:noProof/>
-              <w:lang w:val="es-PE" w:eastAsia="es-PE"/>
-            </w:rPr>
-            <w:drawing>
-              <wp:inline distT="0" distB="0" distL="0" distR="0" wp14:anchorId="726EF8AF" wp14:editId="26475107">
-                <wp:extent cx="933450" cy="409575"/>
-                <wp:effectExtent l="0" t="0" r="0" b="9525"/>
-                <wp:docPr id="2" name="Imagen 2" descr="SCRUMstudy-Partner-Logo"/>
-                <wp:cNvGraphicFramePr>
-                  <a:graphicFrameLocks xmlns:a="http://schemas.openxmlformats.org/drawingml/2006/main" noChangeAspect="1"/>
-                </wp:cNvGraphicFramePr>
-                <a:graphic xmlns:a="http://schemas.openxmlformats.org/drawingml/2006/main">
-                  <a:graphicData uri="http://schemas.openxmlformats.org/drawingml/2006/picture">
-                    <pic:pic xmlns:pic="http://schemas.openxmlformats.org/drawingml/2006/picture">
-                      <pic:nvPicPr>
-                        <pic:cNvPr id="0" name="Imagen 2" descr="SCRUMstudy-Partner-Logo"/>
-                        <pic:cNvPicPr>
-                          <a:picLocks noChangeAspect="1" noChangeArrowheads="1"/>
-                        </pic:cNvPicPr>
-                      </pic:nvPicPr>
-                      <pic:blipFill>
-                        <a:blip r:embed="rId2">
-                          <a:extLst>
-                            <a:ext uri="{28A0092B-C50C-407E-A947-70E740481C1C}">
-                              <a14:useLocalDpi xmlns:a14="http://schemas.microsoft.com/office/drawing/2010/main" val="0"/>
-                            </a:ext>
-                          </a:extLst>
-                        </a:blip>
-                        <a:srcRect/>
-                        <a:stretch>
-                          <a:fillRect/>
-                        </a:stretch>
-                      </pic:blipFill>
-                      <pic:spPr bwMode="auto">
-                        <a:xfrm>
-                          <a:off x="0" y="0"/>
-                          <a:ext cx="933450" cy="409575"/>
-                        </a:xfrm>
-                        <a:prstGeom prst="rect">
-                          <a:avLst/>
-                        </a:prstGeom>
-                        <a:noFill/>
-                        <a:ln>
-                          <a:noFill/>
-                        </a:ln>
-                      </pic:spPr>
-                    </pic:pic>
-                  </a:graphicData>
-                </a:graphic>
-              </wp:inline>
-            </w:drawing>
-          </w:r>
         </w:p>
       </w:tc>
       <w:tc>
@@ -3005,60 +2493,6 @@
             <w:pStyle w:val="Encabezado"/>
             <w:jc w:val="right"/>
           </w:pPr>
-          <w:r>
-            <w:rPr>
-              <w:noProof/>
-              <w:lang w:val="es-PE" w:eastAsia="es-PE"/>
-            </w:rPr>
-            <w:drawing>
-              <wp:inline distT="0" distB="0" distL="0" distR="0" wp14:anchorId="18FC5256" wp14:editId="22EF6A16">
-                <wp:extent cx="866775" cy="409575"/>
-                <wp:effectExtent l="0" t="0" r="9525" b="9525"/>
-                <wp:docPr id="3" name="Imagen 1" descr="REPsmall"/>
-                <wp:cNvGraphicFramePr>
-                  <a:graphicFrameLocks xmlns:a="http://schemas.openxmlformats.org/drawingml/2006/main" noChangeAspect="1"/>
-                </wp:cNvGraphicFramePr>
-                <a:graphic xmlns:a="http://schemas.openxmlformats.org/drawingml/2006/main">
-                  <a:graphicData uri="http://schemas.openxmlformats.org/drawingml/2006/picture">
-                    <pic:pic xmlns:pic="http://schemas.openxmlformats.org/drawingml/2006/picture">
-                      <pic:nvPicPr>
-                        <pic:cNvPr id="0" name="Imagen 1" descr="REPsmall"/>
-                        <pic:cNvPicPr>
-                          <a:picLocks noChangeAspect="1" noChangeArrowheads="1"/>
-                        </pic:cNvPicPr>
-                      </pic:nvPicPr>
-                      <pic:blipFill>
-                        <a:blip r:embed="rId3">
-                          <a:extLst>
-                            <a:ext uri="{28A0092B-C50C-407E-A947-70E740481C1C}">
-                              <a14:useLocalDpi xmlns:a14="http://schemas.microsoft.com/office/drawing/2010/main" val="0"/>
-                            </a:ext>
-                          </a:extLst>
-                        </a:blip>
-                        <a:srcRect/>
-                        <a:stretch>
-                          <a:fillRect/>
-                        </a:stretch>
-                      </pic:blipFill>
-                      <pic:spPr bwMode="auto">
-                        <a:xfrm>
-                          <a:off x="0" y="0"/>
-                          <a:ext cx="866775" cy="409575"/>
-                        </a:xfrm>
-                        <a:prstGeom prst="rect">
-                          <a:avLst/>
-                        </a:prstGeom>
-                        <a:noFill/>
-                        <a:ln>
-                          <a:noFill/>
-                        </a:ln>
-                      </pic:spPr>
-                    </pic:pic>
-                  </a:graphicData>
-                </a:graphic>
-              </wp:inline>
-            </w:drawing>
-          </w:r>
         </w:p>
       </w:tc>
     </w:tr>
@@ -3095,7 +2529,16 @@
               <w:szCs w:val="16"/>
               <w:lang w:val="es-PE"/>
             </w:rPr>
-            <w:t>FGPR590 - Versión 1.0</w:t>
+            <w:t>ACHP</w:t>
+          </w:r>
+          <w:r>
+            <w:rPr>
+              <w:rFonts w:ascii="Verdana" w:hAnsi="Verdana"/>
+              <w:sz w:val="16"/>
+              <w:szCs w:val="16"/>
+              <w:lang w:val="es-PE"/>
+            </w:rPr>
+            <w:t xml:space="preserve"> - Versión 1.0</w:t>
           </w:r>
         </w:p>
       </w:tc>
@@ -3130,8 +2573,8 @@
           <v:path o:extrusionok="f" gradientshapeok="t" o:connecttype="rect"/>
           <o:lock v:ext="edit" aspectratio="t"/>
         </v:shapetype>
-        <v:shape id="WordPictureWatermark89016609" o:spid="_x0000_s4097" type="#_x0000_t75" style="position:absolute;margin-left:0;margin-top:0;width:453.55pt;height:79.4pt;z-index:-251658240;mso-position-horizontal:center;mso-position-horizontal-relative:margin;mso-position-vertical:center;mso-position-vertical-relative:margin" o:allowincell="f">
-          <v:imagedata r:id="rId4" o:title="Marca Agua" gain="19661f" blacklevel="22938f"/>
+        <v:shape id="WordPictureWatermark89016609" o:spid="_x0000_s2049" type="#_x0000_t75" style="position:absolute;margin-left:0;margin-top:0;width:453.55pt;height:79.4pt;z-index:-251658240;mso-position-horizontal:center;mso-position-horizontal-relative:margin;mso-position-vertical:center;mso-position-vertical-relative:margin" o:allowincell="f">
+          <v:imagedata r:id="rId1" o:title="Marca Agua" gain="19661f" blacklevel="22938f"/>
           <w10:wrap anchorx="margin" anchory="margin"/>
         </v:shape>
       </w:pict>
@@ -3141,7 +2584,7 @@
 </file>
 
 <file path=word/numbering.xml><?xml version="1.0" encoding="utf-8"?>
-<w:numbering xmlns:wpc="http://schemas.microsoft.com/office/word/2010/wordprocessingCanvas" xmlns:cx="http://schemas.microsoft.com/office/drawing/2014/chartex" xmlns:mc="http://schemas.openxmlformats.org/markup-compatibility/2006" xmlns:o="urn:schemas-microsoft-com:office:office" xmlns:r="http://schemas.openxmlformats.org/officeDocument/2006/relationships" xmlns:m="http://schemas.openxmlformats.org/officeDocument/2006/math" xmlns:v="urn:schemas-microsoft-com:vml" xmlns:wp14="http://schemas.microsoft.com/office/word/2010/wordprocessingDrawing" xmlns:wp="http://schemas.openxmlformats.org/drawingml/2006/wordprocessingDrawing" xmlns:w10="urn:schemas-microsoft-com:office:word" xmlns:w="http://schemas.openxmlformats.org/wordprocessingml/2006/main" xmlns:w14="http://schemas.microsoft.com/office/word/2010/wordml" xmlns:w15="http://schemas.microsoft.com/office/word/2012/wordml" xmlns:w16se="http://schemas.microsoft.com/office/word/2015/wordml/symex" xmlns:wpg="http://schemas.microsoft.com/office/word/2010/wordprocessingGroup" xmlns:wpi="http://schemas.microsoft.com/office/word/2010/wordprocessingInk" xmlns:wne="http://schemas.microsoft.com/office/word/2006/wordml" xmlns:wps="http://schemas.microsoft.com/office/word/2010/wordprocessingShape" mc:Ignorable="w14 w15 w16se wp14">
+<w:numbering xmlns:wpc="http://schemas.microsoft.com/office/word/2010/wordprocessingCanvas" xmlns:cx="http://schemas.microsoft.com/office/drawing/2014/chartex" xmlns:cx1="http://schemas.microsoft.com/office/drawing/2015/9/8/chartex" xmlns:mc="http://schemas.openxmlformats.org/markup-compatibility/2006" xmlns:o="urn:schemas-microsoft-com:office:office" xmlns:r="http://schemas.openxmlformats.org/officeDocument/2006/relationships" xmlns:m="http://schemas.openxmlformats.org/officeDocument/2006/math" xmlns:v="urn:schemas-microsoft-com:vml" xmlns:wp14="http://schemas.microsoft.com/office/word/2010/wordprocessingDrawing" xmlns:wp="http://schemas.openxmlformats.org/drawingml/2006/wordprocessingDrawing" xmlns:w10="urn:schemas-microsoft-com:office:word" xmlns:w="http://schemas.openxmlformats.org/wordprocessingml/2006/main" xmlns:w14="http://schemas.microsoft.com/office/word/2010/wordml" xmlns:w15="http://schemas.microsoft.com/office/word/2012/wordml" xmlns:w16se="http://schemas.microsoft.com/office/word/2015/wordml/symex" xmlns:wpg="http://schemas.microsoft.com/office/word/2010/wordprocessingGroup" xmlns:wpi="http://schemas.microsoft.com/office/word/2010/wordprocessingInk" xmlns:wne="http://schemas.microsoft.com/office/word/2006/wordml" xmlns:wps="http://schemas.microsoft.com/office/word/2010/wordprocessingShape" mc:Ignorable="w14 w15 w16se wp14">
   <w:abstractNum w:abstractNumId="0" w15:restartNumberingAfterBreak="0">
     <w:nsid w:val="05745F7D"/>
     <w:multiLevelType w:val="hybridMultilevel"/>

</xml_diff>